<commit_message>
Extra initialisatie t.b.v. Proai.  Work in progress.
</commit_message>
<xml_diff>
--- a/src/main/word/EASY Installation Guide.docx
+++ b/src/main/word/EASY Installation Guide.docx
@@ -179,7 +179,7 @@
         <w:rPr>
           <w:noProof/>
         </w:rPr>
-        <w:instrText xml:space="preserve"> PAGEREF _Toc243380629 \h </w:instrText>
+        <w:instrText xml:space="preserve"> PAGEREF _Toc244146219 \h </w:instrText>
       </w:r>
       <w:r>
         <w:rPr>
@@ -258,7 +258,7 @@
         <w:rPr>
           <w:noProof/>
         </w:rPr>
-        <w:instrText xml:space="preserve"> PAGEREF _Toc243380630 \h </w:instrText>
+        <w:instrText xml:space="preserve"> PAGEREF _Toc244146220 \h </w:instrText>
       </w:r>
       <w:r>
         <w:rPr>
@@ -333,7 +333,7 @@
         <w:rPr>
           <w:noProof/>
         </w:rPr>
-        <w:instrText xml:space="preserve"> PAGEREF _Toc243380631 \h </w:instrText>
+        <w:instrText xml:space="preserve"> PAGEREF _Toc244146221 \h </w:instrText>
       </w:r>
       <w:r>
         <w:rPr>
@@ -408,7 +408,7 @@
         <w:rPr>
           <w:noProof/>
         </w:rPr>
-        <w:instrText xml:space="preserve"> PAGEREF _Toc243380632 \h </w:instrText>
+        <w:instrText xml:space="preserve"> PAGEREF _Toc244146222 \h </w:instrText>
       </w:r>
       <w:r>
         <w:rPr>
@@ -487,7 +487,7 @@
         <w:rPr>
           <w:noProof/>
         </w:rPr>
-        <w:instrText xml:space="preserve"> PAGEREF _Toc243380633 \h </w:instrText>
+        <w:instrText xml:space="preserve"> PAGEREF _Toc244146223 \h </w:instrText>
       </w:r>
       <w:r>
         <w:rPr>
@@ -566,7 +566,7 @@
         <w:rPr>
           <w:noProof/>
         </w:rPr>
-        <w:instrText xml:space="preserve"> PAGEREF _Toc243380634 \h </w:instrText>
+        <w:instrText xml:space="preserve"> PAGEREF _Toc244146224 \h </w:instrText>
       </w:r>
       <w:r>
         <w:rPr>
@@ -645,7 +645,7 @@
         <w:rPr>
           <w:noProof/>
         </w:rPr>
-        <w:instrText xml:space="preserve"> PAGEREF _Toc243380635 \h </w:instrText>
+        <w:instrText xml:space="preserve"> PAGEREF _Toc244146225 \h </w:instrText>
       </w:r>
       <w:r>
         <w:rPr>
@@ -724,7 +724,7 @@
         <w:rPr>
           <w:noProof/>
         </w:rPr>
-        <w:instrText xml:space="preserve"> PAGEREF _Toc243380636 \h </w:instrText>
+        <w:instrText xml:space="preserve"> PAGEREF _Toc244146226 \h </w:instrText>
       </w:r>
       <w:r>
         <w:rPr>
@@ -803,7 +803,7 @@
         <w:rPr>
           <w:noProof/>
         </w:rPr>
-        <w:instrText xml:space="preserve"> PAGEREF _Toc243380637 \h </w:instrText>
+        <w:instrText xml:space="preserve"> PAGEREF _Toc244146227 \h </w:instrText>
       </w:r>
       <w:r>
         <w:rPr>
@@ -882,7 +882,7 @@
         <w:rPr>
           <w:noProof/>
         </w:rPr>
-        <w:instrText xml:space="preserve"> PAGEREF _Toc243380638 \h </w:instrText>
+        <w:instrText xml:space="preserve"> PAGEREF _Toc244146228 \h </w:instrText>
       </w:r>
       <w:r>
         <w:rPr>
@@ -957,7 +957,7 @@
         <w:rPr>
           <w:noProof/>
         </w:rPr>
-        <w:instrText xml:space="preserve"> PAGEREF _Toc243380639 \h </w:instrText>
+        <w:instrText xml:space="preserve"> PAGEREF _Toc244146229 \h </w:instrText>
       </w:r>
       <w:r>
         <w:rPr>
@@ -1036,7 +1036,7 @@
         <w:rPr>
           <w:noProof/>
         </w:rPr>
-        <w:instrText xml:space="preserve"> PAGEREF _Toc243380640 \h </w:instrText>
+        <w:instrText xml:space="preserve"> PAGEREF _Toc244146230 \h </w:instrText>
       </w:r>
       <w:r>
         <w:rPr>
@@ -1115,7 +1115,7 @@
         <w:rPr>
           <w:noProof/>
         </w:rPr>
-        <w:instrText xml:space="preserve"> PAGEREF _Toc243380641 \h </w:instrText>
+        <w:instrText xml:space="preserve"> PAGEREF _Toc244146231 \h </w:instrText>
       </w:r>
       <w:r>
         <w:rPr>
@@ -1194,7 +1194,7 @@
         <w:rPr>
           <w:noProof/>
         </w:rPr>
-        <w:instrText xml:space="preserve"> PAGEREF _Toc243380642 \h </w:instrText>
+        <w:instrText xml:space="preserve"> PAGEREF _Toc244146232 \h </w:instrText>
       </w:r>
       <w:r>
         <w:rPr>
@@ -1211,7 +1211,7 @@
         <w:rPr>
           <w:noProof/>
         </w:rPr>
-        <w:t>11</w:t>
+        <w:t>12</w:t>
       </w:r>
       <w:r>
         <w:rPr>
@@ -1273,7 +1273,7 @@
         <w:rPr>
           <w:noProof/>
         </w:rPr>
-        <w:instrText xml:space="preserve"> PAGEREF _Toc243380643 \h </w:instrText>
+        <w:instrText xml:space="preserve"> PAGEREF _Toc244146233 \h </w:instrText>
       </w:r>
       <w:r>
         <w:rPr>
@@ -1352,7 +1352,7 @@
         <w:rPr>
           <w:noProof/>
         </w:rPr>
-        <w:instrText xml:space="preserve"> PAGEREF _Toc243380644 \h </w:instrText>
+        <w:instrText xml:space="preserve"> PAGEREF _Toc244146234 \h </w:instrText>
       </w:r>
       <w:r>
         <w:rPr>
@@ -1369,7 +1369,7 @@
         <w:rPr>
           <w:noProof/>
         </w:rPr>
-        <w:t>12</w:t>
+        <w:t>13</w:t>
       </w:r>
       <w:r>
         <w:rPr>
@@ -1427,7 +1427,7 @@
         <w:rPr>
           <w:noProof/>
         </w:rPr>
-        <w:instrText xml:space="preserve"> PAGEREF _Toc243380645 \h </w:instrText>
+        <w:instrText xml:space="preserve"> PAGEREF _Toc244146235 \h </w:instrText>
       </w:r>
       <w:r>
         <w:rPr>
@@ -1444,7 +1444,7 @@
         <w:rPr>
           <w:noProof/>
         </w:rPr>
-        <w:t>14</w:t>
+        <w:t>15</w:t>
       </w:r>
       <w:r>
         <w:rPr>
@@ -1506,7 +1506,7 @@
         <w:rPr>
           <w:noProof/>
         </w:rPr>
-        <w:instrText xml:space="preserve"> PAGEREF _Toc243380646 \h </w:instrText>
+        <w:instrText xml:space="preserve"> PAGEREF _Toc244146236 \h </w:instrText>
       </w:r>
       <w:r>
         <w:rPr>
@@ -1523,7 +1523,7 @@
         <w:rPr>
           <w:noProof/>
         </w:rPr>
-        <w:t>14</w:t>
+        <w:t>15</w:t>
       </w:r>
       <w:r>
         <w:rPr>
@@ -1585,7 +1585,7 @@
         <w:rPr>
           <w:noProof/>
         </w:rPr>
-        <w:instrText xml:space="preserve"> PAGEREF _Toc243380647 \h </w:instrText>
+        <w:instrText xml:space="preserve"> PAGEREF _Toc244146237 \h </w:instrText>
       </w:r>
       <w:r>
         <w:rPr>
@@ -1602,7 +1602,7 @@
         <w:rPr>
           <w:noProof/>
         </w:rPr>
-        <w:t>17</w:t>
+        <w:t>18</w:t>
       </w:r>
       <w:r>
         <w:rPr>
@@ -1612,6 +1612,85 @@
       </w:r>
     </w:p>
     <w:p>
+      <w:pPr>
+        <w:pStyle w:val="TOC2"/>
+        <w:tabs>
+          <w:tab w:val="left" w:pos="792"/>
+          <w:tab w:val="right" w:leader="dot" w:pos="8290"/>
+        </w:tabs>
+        <w:rPr>
+          <w:b w:val="0"/>
+          <w:noProof/>
+          <w:sz w:val="24"/>
+          <w:szCs w:val="24"/>
+          <w:lang w:eastAsia="ja-JP"/>
+        </w:rPr>
+      </w:pPr>
+      <w:r>
+        <w:rPr>
+          <w:noProof/>
+        </w:rPr>
+        <w:t>5.3</w:t>
+      </w:r>
+      <w:r>
+        <w:rPr>
+          <w:b w:val="0"/>
+          <w:noProof/>
+          <w:sz w:val="24"/>
+          <w:szCs w:val="24"/>
+          <w:lang w:eastAsia="ja-JP"/>
+        </w:rPr>
+        <w:tab/>
+      </w:r>
+      <w:r>
+        <w:rPr>
+          <w:noProof/>
+        </w:rPr>
+        <w:t>EASY Proai</w:t>
+      </w:r>
+      <w:r>
+        <w:rPr>
+          <w:noProof/>
+        </w:rPr>
+        <w:tab/>
+      </w:r>
+      <w:r>
+        <w:rPr>
+          <w:noProof/>
+        </w:rPr>
+        <w:fldChar w:fldCharType="begin"/>
+      </w:r>
+      <w:r>
+        <w:rPr>
+          <w:noProof/>
+        </w:rPr>
+        <w:instrText xml:space="preserve"> PAGEREF _Toc244146238 \h </w:instrText>
+      </w:r>
+      <w:r>
+        <w:rPr>
+          <w:noProof/>
+        </w:rPr>
+      </w:r>
+      <w:r>
+        <w:rPr>
+          <w:noProof/>
+        </w:rPr>
+        <w:fldChar w:fldCharType="separate"/>
+      </w:r>
+      <w:r>
+        <w:rPr>
+          <w:noProof/>
+        </w:rPr>
+        <w:t>18</w:t>
+      </w:r>
+      <w:r>
+        <w:rPr>
+          <w:noProof/>
+        </w:rPr>
+        <w:fldChar w:fldCharType="end"/>
+      </w:r>
+    </w:p>
+    <w:p>
       <w:r>
         <w:rPr>
           <w:rStyle w:val="Heading1Char"/>
@@ -1621,14 +1700,129 @@
     </w:p>
     <w:p/>
     <w:p>
+      <w:bookmarkStart w:id="0" w:name="_Toc242966445"/>
+      <w:bookmarkStart w:id="1" w:name="_Toc244146219"/>
+      <w:r>
+        <w:t>TODO:</w:t>
+      </w:r>
+    </w:p>
+    <w:p>
+      <w:pPr>
+        <w:pStyle w:val="ListParagraph"/>
+        <w:numPr>
+          <w:ilvl w:val="0"/>
+          <w:numId w:val="13"/>
+        </w:numPr>
+      </w:pPr>
+      <w:r>
+        <w:t>EASY SWORD-based Ingest Service beschrijven</w:t>
+      </w:r>
+    </w:p>
+    <w:p>
+      <w:pPr>
+        <w:pStyle w:val="ListParagraph"/>
+        <w:numPr>
+          <w:ilvl w:val="0"/>
+          <w:numId w:val="13"/>
+        </w:numPr>
+      </w:pPr>
+      <w:r>
+        <w:t>Bij elke instructie een laatste stap toevoegen: “Test”</w:t>
+      </w:r>
+    </w:p>
+    <w:p>
+      <w:pPr>
+        <w:pStyle w:val="ListParagraph"/>
+        <w:numPr>
+          <w:ilvl w:val="0"/>
+          <w:numId w:val="13"/>
+        </w:numPr>
+      </w:pPr>
+      <w:r>
+        <w:t>Diagram bijwerken:</w:t>
+      </w:r>
+    </w:p>
+    <w:p>
+      <w:pPr>
+        <w:pStyle w:val="ListParagraph"/>
+        <w:numPr>
+          <w:ilvl w:val="1"/>
+          <w:numId w:val="13"/>
+        </w:numPr>
+      </w:pPr>
+      <w:r>
+        <w:t>Proai toevoegen</w:t>
+      </w:r>
+    </w:p>
+    <w:p>
+      <w:pPr>
+        <w:pStyle w:val="ListParagraph"/>
+        <w:numPr>
+          <w:ilvl w:val="0"/>
+          <w:numId w:val="13"/>
+        </w:numPr>
+      </w:pPr>
+      <w:r>
+        <w:t>Verschillende Fedora-gebruikers voor verschillende clients</w:t>
+      </w:r>
+      <w:r>
+        <w:t xml:space="preserve"> (easy-webui, easy-sword, easy-proai)</w:t>
+      </w:r>
+    </w:p>
+    <w:p>
+      <w:pPr>
+        <w:pStyle w:val="ListParagraph"/>
+        <w:numPr>
+          <w:ilvl w:val="0"/>
+          <w:numId w:val="13"/>
+        </w:numPr>
+      </w:pPr>
+      <w:r>
+        <w:t>Security: de volgende bestanden bevatten wachtwoorden en mogen dus alleen leesbaar zijn voor de owner (tomcat):</w:t>
+      </w:r>
+    </w:p>
+    <w:p>
+      <w:pPr>
+        <w:pStyle w:val="ListParagraph"/>
+        <w:numPr>
+          <w:ilvl w:val="1"/>
+          <w:numId w:val="13"/>
+        </w:numPr>
+      </w:pPr>
+      <w:r>
+        <w:t>/opt/easy-webui/cfg/application.properties</w:t>
+      </w:r>
+    </w:p>
+    <w:p>
+      <w:pPr>
+        <w:pStyle w:val="ListParagraph"/>
+        <w:numPr>
+          <w:ilvl w:val="1"/>
+          <w:numId w:val="13"/>
+        </w:numPr>
+      </w:pPr>
+      <w:r>
+        <w:t>/opt/fedora/server/config/fedora.fcfg</w:t>
+      </w:r>
+    </w:p>
+    <w:p>
+      <w:pPr>
+        <w:pStyle w:val="ListParagraph"/>
+        <w:numPr>
+          <w:ilvl w:val="1"/>
+          <w:numId w:val="13"/>
+        </w:numPr>
+      </w:pPr>
+      <w:r>
+        <w:t>/opt/fedora/server/config/fedora-users.xml</w:t>
+      </w:r>
+      <w:bookmarkStart w:id="2" w:name="_GoBack"/>
+      <w:bookmarkEnd w:id="2"/>
+    </w:p>
+    <w:p>
       <w:pPr>
         <w:pStyle w:val="Heading1"/>
       </w:pPr>
-      <w:r>
-        <w:br w:type="column"/>
-      </w:r>
-      <w:bookmarkStart w:id="0" w:name="_Toc242966445"/>
-      <w:bookmarkStart w:id="1" w:name="_Toc243380629"/>
       <w:r>
         <w:t>Introduction</w:t>
       </w:r>
@@ -1664,7 +1858,10 @@
         <w:t xml:space="preserve">This document will guide you through the steps of installing EASY on a server.  As described below, EASY is built on several open source software components.  Several configurations on different platforms should therefore be possible.  However, this Guide describes a simple one-server set-up, on a </w:t>
       </w:r>
       <w:r>
-        <w:t xml:space="preserve">CentOS 6.2 or a </w:t>
+        <w:t>CentOS 6.3</w:t>
+      </w:r>
+      <w:r>
+        <w:t xml:space="preserve"> or a </w:t>
       </w:r>
       <w:r>
         <w:t xml:space="preserve">RedHat Linux </w:t>
@@ -1680,13 +1877,13 @@
       <w:pPr>
         <w:pStyle w:val="Heading2"/>
       </w:pPr>
-      <w:bookmarkStart w:id="2" w:name="_Toc242966446"/>
-      <w:bookmarkStart w:id="3" w:name="_Toc243380630"/>
+      <w:bookmarkStart w:id="3" w:name="_Toc242966446"/>
+      <w:bookmarkStart w:id="4" w:name="_Toc244146220"/>
       <w:r>
         <w:t>Installation packages</w:t>
       </w:r>
-      <w:bookmarkEnd w:id="2"/>
       <w:bookmarkEnd w:id="3"/>
+      <w:bookmarkEnd w:id="4"/>
     </w:p>
     <w:p>
       <w:r>
@@ -2100,16 +2297,16 @@
       <w:pPr>
         <w:pStyle w:val="Heading1"/>
       </w:pPr>
-      <w:bookmarkStart w:id="4" w:name="_Toc242966447"/>
+      <w:bookmarkStart w:id="5" w:name="_Toc242966447"/>
       <w:r>
         <w:br w:type="column"/>
       </w:r>
-      <w:bookmarkStart w:id="5" w:name="_Toc243380631"/>
+      <w:bookmarkStart w:id="6" w:name="_Toc244146221"/>
       <w:r>
         <w:t>Overview of EASY</w:t>
       </w:r>
-      <w:bookmarkEnd w:id="4"/>
       <w:bookmarkEnd w:id="5"/>
+      <w:bookmarkEnd w:id="6"/>
     </w:p>
     <w:p>
       <w:r>
@@ -2280,19 +2477,19 @@
       <w:pPr>
         <w:pStyle w:val="Heading1"/>
       </w:pPr>
-      <w:bookmarkStart w:id="6" w:name="_Toc242966448"/>
+      <w:bookmarkStart w:id="7" w:name="_Toc242966448"/>
       <w:r>
         <w:br w:type="column"/>
       </w:r>
-      <w:bookmarkStart w:id="7" w:name="_Toc243380632"/>
-      <w:bookmarkEnd w:id="6"/>
+      <w:bookmarkStart w:id="8" w:name="_Toc244146222"/>
+      <w:bookmarkEnd w:id="7"/>
       <w:r>
         <w:t>Standard Software Component</w:t>
       </w:r>
       <w:r>
         <w:t>s</w:t>
       </w:r>
-      <w:bookmarkEnd w:id="7"/>
+      <w:bookmarkEnd w:id="8"/>
     </w:p>
     <w:p>
       <w:r>
@@ -2318,16 +2515,16 @@
       <w:pPr>
         <w:pStyle w:val="Heading2"/>
       </w:pPr>
-      <w:bookmarkStart w:id="8" w:name="_Toc242966449"/>
-      <w:bookmarkStart w:id="9" w:name="_Toc243380633"/>
+      <w:bookmarkStart w:id="9" w:name="_Toc242966449"/>
+      <w:bookmarkStart w:id="10" w:name="_Toc244146223"/>
       <w:r>
         <w:t>Redhat 6</w:t>
       </w:r>
       <w:r>
         <w:t xml:space="preserve"> or CentOS 6</w:t>
       </w:r>
-      <w:bookmarkEnd w:id="8"/>
       <w:bookmarkEnd w:id="9"/>
+      <w:bookmarkEnd w:id="10"/>
     </w:p>
     <w:p>
       <w:r>
@@ -2338,26 +2535,26 @@
       <w:pPr>
         <w:pStyle w:val="Heading2"/>
       </w:pPr>
-      <w:bookmarkStart w:id="10" w:name="_Toc242966450"/>
-      <w:bookmarkStart w:id="11" w:name="_Toc243380634"/>
+      <w:bookmarkStart w:id="11" w:name="_Toc242966450"/>
+      <w:bookmarkStart w:id="12" w:name="_Toc244146224"/>
       <w:r>
         <w:t>Oracle Java SE 7</w:t>
       </w:r>
       <w:r>
         <w:t xml:space="preserve"> SDK</w:t>
       </w:r>
-      <w:bookmarkEnd w:id="10"/>
       <w:bookmarkEnd w:id="11"/>
+      <w:bookmarkEnd w:id="12"/>
     </w:p>
     <w:p>
       <w:pPr>
         <w:pStyle w:val="Heading3"/>
       </w:pPr>
-      <w:bookmarkStart w:id="12" w:name="_Toc242966451"/>
+      <w:bookmarkStart w:id="13" w:name="_Toc242966451"/>
       <w:r>
         <w:t>Download the JDK</w:t>
       </w:r>
-      <w:bookmarkEnd w:id="12"/>
+      <w:bookmarkEnd w:id="13"/>
     </w:p>
     <w:p>
       <w:r>
@@ -2415,11 +2612,11 @@
       <w:pPr>
         <w:pStyle w:val="Heading3"/>
       </w:pPr>
-      <w:bookmarkStart w:id="13" w:name="_Toc242966452"/>
+      <w:bookmarkStart w:id="14" w:name="_Toc242966452"/>
       <w:r>
         <w:t>Run installer</w:t>
       </w:r>
-      <w:bookmarkEnd w:id="13"/>
+      <w:bookmarkEnd w:id="14"/>
     </w:p>
     <w:p>
       <w:r>
@@ -2484,11 +2681,11 @@
       <w:pPr>
         <w:pStyle w:val="Heading3"/>
       </w:pPr>
-      <w:bookmarkStart w:id="14" w:name="_Toc242966453"/>
+      <w:bookmarkStart w:id="15" w:name="_Toc242966453"/>
       <w:r>
         <w:t>Add the JAVA_HOME environment variable</w:t>
       </w:r>
-      <w:bookmarkEnd w:id="14"/>
+      <w:bookmarkEnd w:id="15"/>
     </w:p>
     <w:p>
       <w:r>
@@ -2526,11 +2723,11 @@
       <w:pPr>
         <w:pStyle w:val="Heading3"/>
       </w:pPr>
-      <w:bookmarkStart w:id="15" w:name="_Toc242966454"/>
+      <w:bookmarkStart w:id="16" w:name="_Toc242966454"/>
       <w:r>
         <w:t>Add java to alternatives</w:t>
       </w:r>
-      <w:bookmarkEnd w:id="15"/>
+      <w:bookmarkEnd w:id="16"/>
     </w:p>
     <w:p>
       <w:r>
@@ -2576,11 +2773,11 @@
       <w:pPr>
         <w:pStyle w:val="Heading3"/>
       </w:pPr>
-      <w:bookmarkStart w:id="16" w:name="_Toc242966455"/>
+      <w:bookmarkStart w:id="17" w:name="_Toc242966455"/>
       <w:r>
         <w:t>Notes</w:t>
       </w:r>
-      <w:bookmarkEnd w:id="16"/>
+      <w:bookmarkEnd w:id="17"/>
     </w:p>
     <w:p>
       <w:pPr>
@@ -2616,26 +2813,26 @@
       <w:pPr>
         <w:pStyle w:val="Heading2"/>
       </w:pPr>
-      <w:bookmarkStart w:id="17" w:name="_Toc242966456"/>
-      <w:bookmarkStart w:id="18" w:name="_Toc243380635"/>
+      <w:bookmarkStart w:id="18" w:name="_Toc242966456"/>
+      <w:bookmarkStart w:id="19" w:name="_Toc244146225"/>
       <w:r>
         <w:t>Tomcat 6</w:t>
       </w:r>
-      <w:bookmarkEnd w:id="17"/>
       <w:bookmarkEnd w:id="18"/>
+      <w:bookmarkEnd w:id="19"/>
     </w:p>
     <w:p>
       <w:pPr>
         <w:pStyle w:val="Heading3"/>
       </w:pPr>
-      <w:bookmarkStart w:id="19" w:name="_Toc242966457"/>
+      <w:bookmarkStart w:id="20" w:name="_Toc242966457"/>
       <w:r>
         <w:t xml:space="preserve">Install </w:t>
       </w:r>
       <w:r>
         <w:t>Tomcat 6</w:t>
       </w:r>
-      <w:bookmarkEnd w:id="19"/>
+      <w:bookmarkEnd w:id="20"/>
     </w:p>
     <w:p>
       <w:r>
@@ -2664,11 +2861,11 @@
       <w:pPr>
         <w:pStyle w:val="Heading3"/>
       </w:pPr>
-      <w:bookmarkStart w:id="20" w:name="_Toc242966458"/>
+      <w:bookmarkStart w:id="21" w:name="_Toc242966458"/>
       <w:r>
         <w:t>Set java back to Oracle Java</w:t>
       </w:r>
-      <w:bookmarkEnd w:id="20"/>
+      <w:bookmarkEnd w:id="21"/>
     </w:p>
     <w:p>
       <w:r>
@@ -2879,7 +3076,7 @@
       </w:r>
     </w:p>
     <w:p>
-      <w:bookmarkStart w:id="21" w:name="_Toc242966459"/>
+      <w:bookmarkStart w:id="22" w:name="_Toc242966459"/>
     </w:p>
     <w:p>
       <w:pPr>
@@ -2898,7 +3095,7 @@
       <w:pPr>
         <w:pStyle w:val="Heading2"/>
       </w:pPr>
-      <w:bookmarkStart w:id="22" w:name="_Toc243380636"/>
+      <w:bookmarkStart w:id="23" w:name="_Toc244146226"/>
       <w:r>
         <w:t>Apache HTTP</w:t>
       </w:r>
@@ -2911,8 +3108,8 @@
       <w:r>
         <w:t>2.2.15</w:t>
       </w:r>
-      <w:bookmarkEnd w:id="21"/>
       <w:bookmarkEnd w:id="22"/>
+      <w:bookmarkEnd w:id="23"/>
     </w:p>
     <w:p>
       <w:r>
@@ -2932,16 +3129,16 @@
       <w:pPr>
         <w:pStyle w:val="Heading2"/>
       </w:pPr>
-      <w:bookmarkStart w:id="23" w:name="_Toc242966460"/>
-      <w:bookmarkStart w:id="24" w:name="_Toc243380637"/>
+      <w:bookmarkStart w:id="24" w:name="_Toc242966460"/>
+      <w:bookmarkStart w:id="25" w:name="_Toc244146227"/>
       <w:r>
         <w:t>PostGreSQL</w:t>
       </w:r>
-      <w:bookmarkEnd w:id="23"/>
+      <w:bookmarkEnd w:id="24"/>
       <w:r>
         <w:t xml:space="preserve"> 8.4</w:t>
       </w:r>
-      <w:bookmarkEnd w:id="24"/>
+      <w:bookmarkEnd w:id="25"/>
     </w:p>
     <w:p>
       <w:pPr>
@@ -3236,7 +3433,7 @@
       <w:pPr>
         <w:pStyle w:val="Heading3"/>
       </w:pPr>
-      <w:bookmarkStart w:id="25" w:name="_Toc242966461"/>
+      <w:bookmarkStart w:id="26" w:name="_Toc242966461"/>
       <w:r>
         <w:t xml:space="preserve">Start the </w:t>
       </w:r>
@@ -3331,15 +3528,15 @@
       <w:pPr>
         <w:pStyle w:val="Heading2"/>
       </w:pPr>
-      <w:bookmarkStart w:id="26" w:name="_Toc243380638"/>
+      <w:bookmarkStart w:id="27" w:name="_Toc244146228"/>
       <w:r>
         <w:t>OpenLDAP</w:t>
       </w:r>
-      <w:bookmarkEnd w:id="25"/>
+      <w:bookmarkEnd w:id="26"/>
       <w:r>
         <w:t xml:space="preserve"> 2.4</w:t>
       </w:r>
-      <w:bookmarkEnd w:id="26"/>
+      <w:bookmarkEnd w:id="27"/>
     </w:p>
     <w:p>
       <w:pPr>
@@ -3382,14 +3579,20 @@
       <w:pPr>
         <w:pStyle w:val="Heading3"/>
       </w:pPr>
-      <w:bookmarkStart w:id="27" w:name="_Toc242966462"/>
+      <w:bookmarkStart w:id="28" w:name="_Toc242966462"/>
       <w:r>
         <w:t>Remove the “default” database (optional)</w:t>
       </w:r>
     </w:p>
     <w:p>
       <w:r>
-        <w:t>The OpenLDAP configures a default user database.  Since we are not going to use it, we will remove it.  There does not seem to be a clean way (i.e. through the LDAP protocol) to do this yet, so we will remove the appropriate file from the config directory:</w:t>
+        <w:t>The OpenLDAP</w:t>
+      </w:r>
+      <w:r>
+        <w:t xml:space="preserve"> installer</w:t>
+      </w:r>
+      <w:r>
+        <w:t xml:space="preserve"> configures a default user database.  Since we are not going to use it, we will remove it.  There does not seem to be a clean way (i.e. through the LDAP protocol) to do this yet, so we will remove the appropriate file from the config directory:</w:t>
       </w:r>
     </w:p>
     <w:p/>
@@ -3484,12 +3687,12 @@
       <w:pPr>
         <w:pStyle w:val="Heading1"/>
       </w:pPr>
-      <w:bookmarkStart w:id="28" w:name="_Toc243380639"/>
+      <w:bookmarkStart w:id="29" w:name="_Toc244146229"/>
       <w:r>
         <w:t>EASY Back-end Services</w:t>
       </w:r>
-      <w:bookmarkEnd w:id="27"/>
       <w:bookmarkEnd w:id="28"/>
+      <w:bookmarkEnd w:id="29"/>
     </w:p>
     <w:p>
       <w:r>
@@ -3516,13 +3719,13 @@
           <w:numId w:val="10"/>
         </w:numPr>
       </w:pPr>
-      <w:bookmarkStart w:id="29" w:name="_Toc242966463"/>
-      <w:bookmarkStart w:id="30" w:name="_Toc243380640"/>
+      <w:bookmarkStart w:id="30" w:name="_Toc242966463"/>
+      <w:bookmarkStart w:id="31" w:name="_Toc244146230"/>
       <w:r>
         <w:t>EASY Fedora Commons Repository</w:t>
       </w:r>
-      <w:bookmarkEnd w:id="29"/>
       <w:bookmarkEnd w:id="30"/>
+      <w:bookmarkEnd w:id="31"/>
     </w:p>
     <w:p>
       <w:r>
@@ -3554,15 +3757,15 @@
       <w:pPr>
         <w:pStyle w:val="Heading3"/>
       </w:pPr>
-      <w:bookmarkStart w:id="31" w:name="_Toc242966464"/>
-      <w:bookmarkStart w:id="32" w:name="_Ref243278238"/>
-      <w:bookmarkStart w:id="33" w:name="_Ref243278284"/>
+      <w:bookmarkStart w:id="32" w:name="_Toc242966464"/>
+      <w:bookmarkStart w:id="33" w:name="_Ref243278238"/>
+      <w:bookmarkStart w:id="34" w:name="_Ref243278284"/>
       <w:r>
         <w:t>Create a database for Fedora Commons in PostGreSQL</w:t>
       </w:r>
-      <w:bookmarkEnd w:id="31"/>
       <w:bookmarkEnd w:id="32"/>
       <w:bookmarkEnd w:id="33"/>
+      <w:bookmarkEnd w:id="34"/>
     </w:p>
     <w:p>
       <w:r>
@@ -3658,7 +3861,7 @@
       </w:r>
     </w:p>
     <w:p>
-      <w:bookmarkStart w:id="34" w:name="_Toc242966465"/>
+      <w:bookmarkStart w:id="35" w:name="_Toc242966465"/>
     </w:p>
     <w:p>
       <w:r>
@@ -3779,12 +3982,12 @@
       <w:pPr>
         <w:pStyle w:val="Heading3"/>
       </w:pPr>
-      <w:bookmarkStart w:id="35" w:name="_Ref243278300"/>
+      <w:bookmarkStart w:id="36" w:name="_Ref243278300"/>
       <w:r>
         <w:t>Run the Fedora Commons installer</w:t>
       </w:r>
-      <w:bookmarkEnd w:id="34"/>
       <w:bookmarkEnd w:id="35"/>
+      <w:bookmarkEnd w:id="36"/>
     </w:p>
     <w:p>
       <w:r>
@@ -3891,7 +4094,7 @@
       </w:r>
     </w:p>
     <w:p>
-      <w:bookmarkStart w:id="36" w:name="_Toc242966466"/>
+      <w:bookmarkStart w:id="37" w:name="_Toc242966466"/>
     </w:p>
     <w:p>
       <w:r>
@@ -4164,6 +4367,148 @@
         <w:pStyle w:val="Heading3"/>
       </w:pPr>
       <w:r>
+        <w:t>Deploy Saxon (O</w:t>
+      </w:r>
+      <w:r>
+        <w:t>ptional)</w:t>
+      </w:r>
+    </w:p>
+    <w:p>
+      <w:r>
+        <w:t xml:space="preserve">EASY datasets are declared in their RELS-EXT datastream to be OAI-PMH items.  This means that they can be queried for metadata in several formats by an OAI-PMH data provider.  If you are going to set up such a provider (see: </w:t>
+      </w:r>
+      <w:r>
+        <w:fldChar w:fldCharType="begin"/>
+      </w:r>
+      <w:r>
+        <w:instrText xml:space="preserve"> REF _Ref244226902 \r \h </w:instrText>
+      </w:r>
+      <w:r>
+        <w:fldChar w:fldCharType="separate"/>
+      </w:r>
+      <w:r>
+        <w:t>5.3</w:t>
+      </w:r>
+      <w:r>
+        <w:fldChar w:fldCharType="end"/>
+      </w:r>
+      <w:r>
+        <w:t xml:space="preserve"> </w:t>
+      </w:r>
+      <w:r>
+        <w:fldChar w:fldCharType="begin"/>
+      </w:r>
+      <w:r>
+        <w:instrText xml:space="preserve"> REF _Ref244226902 \h </w:instrText>
+      </w:r>
+      <w:r>
+        <w:fldChar w:fldCharType="separate"/>
+      </w:r>
+      <w:r>
+        <w:t>EASY Customized Proai Service</w:t>
+      </w:r>
+      <w:r>
+        <w:fldChar w:fldCharType="end"/>
+      </w:r>
+      <w:r>
+        <w:t>) you need</w:t>
+      </w:r>
+      <w:r>
+        <w:t xml:space="preserve"> to also deploy the Saxon XSLT P</w:t>
+      </w:r>
+      <w:r>
+        <w:t xml:space="preserve">rocessing </w:t>
+      </w:r>
+      <w:r>
+        <w:t>S</w:t>
+      </w:r>
+      <w:r>
+        <w:t>ervice.</w:t>
+      </w:r>
+      <w:r>
+        <w:t xml:space="preserve">  In this scenario we use the version provided </w:t>
+      </w:r>
+      <w:r>
+        <w:t>in</w:t>
+      </w:r>
+    </w:p>
+    <w:p/>
+    <w:p>
+      <w:r>
+        <w:t>$EASY_BACKEND/easy-fedora-commons-repository/saxon</w:t>
+      </w:r>
+    </w:p>
+    <w:p/>
+    <w:p>
+      <w:r>
+        <w:t>First create the installation directory:</w:t>
+      </w:r>
+    </w:p>
+    <w:p/>
+    <w:p>
+      <w:pPr>
+        <w:rPr>
+          <w:rFonts w:ascii="Courier" w:hAnsi="Courier"/>
+          <w:sz w:val="16"/>
+          <w:szCs w:val="16"/>
+        </w:rPr>
+      </w:pPr>
+      <w:r>
+        <w:rPr>
+          <w:rFonts w:ascii="Courier" w:hAnsi="Courier"/>
+          <w:sz w:val="16"/>
+          <w:szCs w:val="16"/>
+        </w:rPr>
+        <w:t>sudo mkdir -p /opt/saxon/log</w:t>
+      </w:r>
+    </w:p>
+    <w:p/>
+    <w:p>
+      <w:r>
+        <w:t xml:space="preserve">Then copy the file </w:t>
+      </w:r>
+      <w:r>
+        <w:t>fcrepo-webapp-saxon-3.6.war</w:t>
+      </w:r>
+      <w:r>
+        <w:t xml:space="preserve"> to /opt/saxon.</w:t>
+      </w:r>
+    </w:p>
+    <w:p/>
+    <w:p>
+      <w:r>
+        <w:t>Then copy the Tomcat context container to /etc/tomcat6/Catalina/localhost.</w:t>
+      </w:r>
+    </w:p>
+    <w:p/>
+    <w:p>
+      <w:r>
+        <w:t>Finally, change ownership of /opt/saxon to the tomcat user:</w:t>
+      </w:r>
+    </w:p>
+    <w:p/>
+    <w:p>
+      <w:pPr>
+        <w:rPr>
+          <w:rFonts w:ascii="Courier" w:hAnsi="Courier"/>
+          <w:sz w:val="16"/>
+          <w:szCs w:val="16"/>
+        </w:rPr>
+      </w:pPr>
+      <w:r>
+        <w:rPr>
+          <w:rFonts w:ascii="Courier" w:hAnsi="Courier"/>
+          <w:sz w:val="16"/>
+          <w:szCs w:val="16"/>
+        </w:rPr>
+        <w:t>sudo chown -R tomcat:tomcat /opt/saxon</w:t>
+      </w:r>
+    </w:p>
+    <w:p>
+      <w:pPr>
+        <w:pStyle w:val="Heading3"/>
+      </w:pPr>
+      <w:r>
         <w:t>Start Tomcat 6</w:t>
       </w:r>
     </w:p>
@@ -4221,7 +4566,7 @@
       <w:r>
         <w:t>Add the basic EASY digital objects</w:t>
       </w:r>
-      <w:bookmarkEnd w:id="36"/>
+      <w:bookmarkEnd w:id="37"/>
     </w:p>
     <w:p>
       <w:r>
@@ -4321,8 +4666,7 @@
           <w:i/>
         </w:rPr>
       </w:pPr>
-      <w:bookmarkStart w:id="37" w:name="_Toc242966467"/>
-      <w:bookmarkStart w:id="38" w:name="_Toc243380641"/>
+      <w:bookmarkStart w:id="38" w:name="_Toc242966467"/>
     </w:p>
     <w:p>
       <w:pPr>
@@ -4347,11 +4691,12 @@
       <w:pPr>
         <w:pStyle w:val="Heading2"/>
       </w:pPr>
+      <w:bookmarkStart w:id="39" w:name="_Toc244146231"/>
       <w:r>
         <w:t>EASY LDAP Directory</w:t>
       </w:r>
-      <w:bookmarkEnd w:id="37"/>
       <w:bookmarkEnd w:id="38"/>
+      <w:bookmarkEnd w:id="39"/>
       <w:r>
         <w:t xml:space="preserve"> </w:t>
       </w:r>
@@ -4447,7 +4792,7 @@
       <w:pPr>
         <w:pStyle w:val="Heading3"/>
       </w:pPr>
-      <w:bookmarkStart w:id="39" w:name="_Toc242966468"/>
+      <w:bookmarkStart w:id="40" w:name="_Toc242966468"/>
       <w:r>
         <w:t>Add DANS and EASY schema’s</w:t>
       </w:r>
@@ -4578,11 +4923,11 @@
       <w:pPr>
         <w:pStyle w:val="Heading3"/>
       </w:pPr>
-      <w:bookmarkStart w:id="40" w:name="_Ref243281508"/>
+      <w:bookmarkStart w:id="41" w:name="_Ref243281508"/>
       <w:r>
         <w:t>Add basic entries to the EASY database</w:t>
       </w:r>
-      <w:bookmarkEnd w:id="40"/>
+      <w:bookmarkEnd w:id="41"/>
     </w:p>
     <w:p>
       <w:r>
@@ -4633,11 +4978,11 @@
       <w:pPr>
         <w:pStyle w:val="Heading3"/>
       </w:pPr>
-      <w:bookmarkStart w:id="41" w:name="_Ref243277918"/>
+      <w:bookmarkStart w:id="42" w:name="_Ref243277918"/>
       <w:r>
         <w:t>Change the ldapadmin password</w:t>
       </w:r>
-      <w:bookmarkEnd w:id="41"/>
+      <w:bookmarkEnd w:id="42"/>
     </w:p>
     <w:p>
       <w:r>
@@ -5008,12 +5353,12 @@
       <w:pPr>
         <w:pStyle w:val="Heading2"/>
       </w:pPr>
-      <w:bookmarkStart w:id="42" w:name="_Toc243380642"/>
+      <w:bookmarkStart w:id="43" w:name="_Toc244146232"/>
       <w:r>
         <w:t>EASY Filesystem RDB</w:t>
       </w:r>
-      <w:bookmarkEnd w:id="39"/>
-      <w:bookmarkEnd w:id="42"/>
+      <w:bookmarkEnd w:id="40"/>
+      <w:bookmarkEnd w:id="43"/>
     </w:p>
     <w:p>
       <w:r>
@@ -5127,12 +5472,12 @@
       <w:pPr>
         <w:pStyle w:val="Heading3"/>
       </w:pPr>
-      <w:bookmarkStart w:id="43" w:name="_Ref243280763"/>
-      <w:bookmarkStart w:id="44" w:name="_Toc242966469"/>
+      <w:bookmarkStart w:id="44" w:name="_Ref243280763"/>
+      <w:bookmarkStart w:id="45" w:name="_Toc242966469"/>
       <w:r>
         <w:t>Assigning passwords</w:t>
       </w:r>
-      <w:bookmarkEnd w:id="43"/>
+      <w:bookmarkEnd w:id="44"/>
     </w:p>
     <w:p>
       <w:r>
@@ -5253,12 +5598,12 @@
       <w:pPr>
         <w:pStyle w:val="Heading2"/>
       </w:pPr>
-      <w:bookmarkStart w:id="45" w:name="_Toc243380643"/>
+      <w:bookmarkStart w:id="46" w:name="_Toc244146233"/>
       <w:r>
         <w:t>EASY PID RDB</w:t>
       </w:r>
-      <w:bookmarkEnd w:id="44"/>
       <w:bookmarkEnd w:id="45"/>
+      <w:bookmarkEnd w:id="46"/>
     </w:p>
     <w:p>
       <w:r>
@@ -5398,13 +5743,13 @@
       <w:pPr>
         <w:pStyle w:val="Heading2"/>
       </w:pPr>
-      <w:bookmarkStart w:id="46" w:name="_Toc242966470"/>
-      <w:bookmarkStart w:id="47" w:name="_Toc243380644"/>
+      <w:bookmarkStart w:id="47" w:name="_Toc242966470"/>
+      <w:bookmarkStart w:id="48" w:name="_Toc244146234"/>
       <w:r>
         <w:t>EASY SOLR Search Index</w:t>
       </w:r>
-      <w:bookmarkEnd w:id="46"/>
       <w:bookmarkEnd w:id="47"/>
+      <w:bookmarkEnd w:id="48"/>
     </w:p>
     <w:p>
       <w:pPr>
@@ -5844,7 +6189,7 @@
       </w:r>
     </w:p>
     <w:p>
-      <w:bookmarkStart w:id="48" w:name="_Toc242966471"/>
+      <w:bookmarkStart w:id="49" w:name="_Toc242966471"/>
     </w:p>
     <w:p>
       <w:r>
@@ -5858,15 +6203,15 @@
       <w:r>
         <w:br w:type="column"/>
       </w:r>
-      <w:bookmarkStart w:id="49" w:name="_Toc243380645"/>
+      <w:bookmarkStart w:id="50" w:name="_Toc244146235"/>
       <w:r>
         <w:t xml:space="preserve">EASY </w:t>
       </w:r>
       <w:r>
         <w:t>Frond-end Services</w:t>
       </w:r>
-      <w:bookmarkEnd w:id="48"/>
       <w:bookmarkEnd w:id="49"/>
+      <w:bookmarkEnd w:id="50"/>
     </w:p>
     <w:p>
       <w:r>
@@ -5877,13 +6222,13 @@
       <w:pPr>
         <w:pStyle w:val="Heading2"/>
       </w:pPr>
-      <w:bookmarkStart w:id="50" w:name="_Toc242966472"/>
-      <w:bookmarkStart w:id="51" w:name="_Toc243380646"/>
+      <w:bookmarkStart w:id="51" w:name="_Toc242966472"/>
+      <w:bookmarkStart w:id="52" w:name="_Toc244146236"/>
       <w:r>
         <w:t>EASY Web-UI Application</w:t>
       </w:r>
-      <w:bookmarkEnd w:id="50"/>
       <w:bookmarkEnd w:id="51"/>
+      <w:bookmarkEnd w:id="52"/>
     </w:p>
     <w:p>
       <w:r>
@@ -9652,16 +9997,16 @@
       <w:pPr>
         <w:pStyle w:val="Heading2"/>
       </w:pPr>
-      <w:bookmarkStart w:id="52" w:name="_Toc242966473"/>
-      <w:bookmarkStart w:id="53" w:name="_Toc243380647"/>
+      <w:bookmarkStart w:id="53" w:name="_Toc242966473"/>
+      <w:bookmarkStart w:id="54" w:name="_Toc244146237"/>
       <w:r>
         <w:t>EASY SWORD-based Ingest Service</w:t>
       </w:r>
       <w:r>
         <w:t xml:space="preserve"> (Optional)</w:t>
       </w:r>
-      <w:bookmarkEnd w:id="52"/>
       <w:bookmarkEnd w:id="53"/>
+      <w:bookmarkEnd w:id="54"/>
     </w:p>
     <w:p/>
     <w:p>
@@ -9671,26 +10016,307 @@
     </w:p>
     <w:p/>
     <w:p>
-      <w:r>
-        <w:t>&lt;TO DO&gt;</w:t>
-      </w:r>
-    </w:p>
-    <w:p>
-      <w:r>
-        <w:t>Security: de volgende bestanden bevatten wachtwoorden en mogen dus alleen leesbaar zijn voor de owner (tomcat):</w:t>
+      <w:pPr>
+        <w:pStyle w:val="Heading2"/>
+      </w:pPr>
+      <w:bookmarkStart w:id="55" w:name="_Toc244146238"/>
+      <w:bookmarkStart w:id="56" w:name="_Ref244226902"/>
+      <w:r>
+        <w:t xml:space="preserve">EASY </w:t>
+      </w:r>
+      <w:r>
+        <w:t xml:space="preserve">Customized </w:t>
+      </w:r>
+      <w:r>
+        <w:t>Proai</w:t>
+      </w:r>
+      <w:bookmarkEnd w:id="55"/>
+      <w:r>
+        <w:t xml:space="preserve"> Service</w:t>
+      </w:r>
+      <w:bookmarkEnd w:id="56"/>
+    </w:p>
+    <w:p>
+      <w:r>
+        <w:t>EASY can function as a OAI-PMH data provider.  In order for it to do so you need to install the Proai service.  Because of several iss</w:t>
+      </w:r>
+      <w:r>
+        <w:t>ues with the “official” version</w:t>
+      </w:r>
+      <w:r>
+        <w:rPr>
+          <w:rStyle w:val="FootnoteReference"/>
+        </w:rPr>
+        <w:footnoteReference w:id="4"/>
+      </w:r>
+      <w:r>
+        <w:t xml:space="preserve"> </w:t>
+      </w:r>
+      <w:r>
+        <w:t>we are us</w:t>
+      </w:r>
+      <w:r>
+        <w:t>ing a modified version.</w:t>
+      </w:r>
+    </w:p>
+    <w:p>
+      <w:pPr>
+        <w:pStyle w:val="Heading3"/>
+      </w:pPr>
+      <w:r>
+        <w:t>Unzip the installation package to /opt</w:t>
+      </w:r>
+    </w:p>
+    <w:p>
+      <w:r>
+        <w:t>First unzip the installation package to the directory /opt and set ownership of the newly created subdirectory to the tomcat user:</w:t>
+      </w:r>
+    </w:p>
+    <w:p>
+      <w:pPr>
+        <w:rPr>
+          <w:rFonts w:ascii="Courier" w:hAnsi="Courier"/>
+          <w:sz w:val="16"/>
+          <w:szCs w:val="16"/>
+        </w:rPr>
+      </w:pPr>
+    </w:p>
+    <w:p>
+      <w:pPr>
+        <w:rPr>
+          <w:rFonts w:ascii="Courier" w:hAnsi="Courier"/>
+          <w:sz w:val="16"/>
+          <w:szCs w:val="16"/>
+        </w:rPr>
+      </w:pPr>
+      <w:r>
+        <w:rPr>
+          <w:rFonts w:ascii="Courier" w:hAnsi="Courier"/>
+          <w:sz w:val="16"/>
+          <w:szCs w:val="16"/>
+        </w:rPr>
+        <w:t xml:space="preserve">sudo </w:t>
+      </w:r>
+      <w:r>
+        <w:rPr>
+          <w:rFonts w:ascii="Courier" w:hAnsi="Courier"/>
+          <w:sz w:val="16"/>
+          <w:szCs w:val="16"/>
+        </w:rPr>
+        <w:t>tar -xzvf easy-</w:t>
+      </w:r>
+      <w:r>
+        <w:rPr>
+          <w:rFonts w:ascii="Courier" w:hAnsi="Courier"/>
+          <w:sz w:val="16"/>
+          <w:szCs w:val="16"/>
+        </w:rPr>
+        <w:t>proai-1.0.</w:t>
+      </w:r>
+      <w:r>
+        <w:rPr>
+          <w:rFonts w:ascii="Courier" w:hAnsi="Courier"/>
+          <w:sz w:val="16"/>
+          <w:szCs w:val="16"/>
+        </w:rPr>
+        <w:t>tar.gz -C /opt</w:t>
+      </w:r>
+    </w:p>
+    <w:p>
+      <w:pPr>
+        <w:rPr>
+          <w:rFonts w:ascii="Courier" w:hAnsi="Courier"/>
+          <w:sz w:val="16"/>
+          <w:szCs w:val="16"/>
+        </w:rPr>
+      </w:pPr>
+      <w:r>
+        <w:rPr>
+          <w:rFonts w:ascii="Courier" w:hAnsi="Courier"/>
+          <w:sz w:val="16"/>
+          <w:szCs w:val="16"/>
+        </w:rPr>
+        <w:t>sudo chown -R tomcat:tomcat /opt/</w:t>
+      </w:r>
+      <w:r>
+        <w:rPr>
+          <w:rFonts w:ascii="Courier" w:hAnsi="Courier"/>
+          <w:sz w:val="16"/>
+          <w:szCs w:val="16"/>
+        </w:rPr>
+        <w:t>easy-</w:t>
+      </w:r>
+      <w:r>
+        <w:rPr>
+          <w:rFonts w:ascii="Courier" w:hAnsi="Courier"/>
+          <w:sz w:val="16"/>
+          <w:szCs w:val="16"/>
+        </w:rPr>
+        <w:t>proai-1.0</w:t>
+      </w:r>
+      <w:r>
+        <w:rPr>
+          <w:rFonts w:ascii="Courier" w:hAnsi="Courier"/>
+          <w:sz w:val="16"/>
+          <w:szCs w:val="16"/>
+        </w:rPr>
+        <w:t xml:space="preserve"> </w:t>
+      </w:r>
+    </w:p>
+    <w:p>
+      <w:pPr>
+        <w:pStyle w:val="Heading3"/>
+      </w:pPr>
+      <w:r>
+        <w:t>Create a symbolic link to the installation directory</w:t>
+      </w:r>
+    </w:p>
+    <w:p>
+      <w:r>
+        <w:t>Execute the following command:</w:t>
       </w:r>
     </w:p>
     <w:p/>
+    <w:p>
+      <w:pPr>
+        <w:rPr>
+          <w:rFonts w:ascii="Courier" w:hAnsi="Courier"/>
+          <w:sz w:val="16"/>
+          <w:szCs w:val="16"/>
+        </w:rPr>
+      </w:pPr>
+      <w:r>
+        <w:rPr>
+          <w:rFonts w:ascii="Courier" w:hAnsi="Courier"/>
+          <w:sz w:val="16"/>
+          <w:szCs w:val="16"/>
+        </w:rPr>
+        <w:t>sudo ln -s /opt/easy-proai-1.0/ /opt/easy-proai</w:t>
+      </w:r>
+    </w:p>
+    <w:p>
+      <w:pPr>
+        <w:pStyle w:val="Heading3"/>
+      </w:pPr>
+      <w:r>
+        <w:t>Set the EASY_PROAI_HOME environment variable</w:t>
+      </w:r>
+    </w:p>
+    <w:p>
+      <w:r>
+        <w:t>To set the home directory of the EASY Web-UI application edit the file /etc/tomcat6/tomcat6.conf.  Below the command “If you wish to further customize your tomcat environment (…)” add the following line:</w:t>
+      </w:r>
+    </w:p>
+    <w:p>
+      <w:pPr>
+        <w:rPr>
+          <w:rFonts w:ascii="Courier" w:hAnsi="Courier"/>
+          <w:sz w:val="16"/>
+          <w:szCs w:val="16"/>
+        </w:rPr>
+      </w:pPr>
+    </w:p>
+    <w:p>
+      <w:pPr>
+        <w:rPr>
+          <w:rFonts w:ascii="Courier" w:hAnsi="Courier"/>
+          <w:sz w:val="16"/>
+          <w:szCs w:val="16"/>
+        </w:rPr>
+      </w:pPr>
+      <w:r>
+        <w:rPr>
+          <w:rFonts w:ascii="Courier" w:hAnsi="Courier"/>
+          <w:sz w:val="16"/>
+          <w:szCs w:val="16"/>
+        </w:rPr>
+        <w:t>EASY_PROAI_HOME=/opt/easy-proai</w:t>
+      </w:r>
+    </w:p>
+    <w:p/>
+    <w:p>
+      <w:r>
+        <w:t>Now reload the Tomcat environment (i.e. stop and start it):</w:t>
+      </w:r>
+    </w:p>
+    <w:p/>
+    <w:p>
+      <w:r>
+        <w:rPr>
+          <w:rFonts w:ascii="Courier" w:hAnsi="Courier"/>
+          <w:sz w:val="16"/>
+          <w:szCs w:val="16"/>
+        </w:rPr>
+        <w:t>sudo service tomcat6 force-reload</w:t>
+      </w:r>
+    </w:p>
+    <w:p>
+      <w:pPr>
+        <w:pStyle w:val="Heading3"/>
+      </w:pPr>
+      <w:r>
+        <w:t>Create Proai cache and session directories</w:t>
+      </w:r>
+    </w:p>
+    <w:p>
+      <w:r>
+        <w:t>sudo mkdir -p /data/proai/cache</w:t>
+      </w:r>
+    </w:p>
+    <w:p>
+      <w:r>
+        <w:t>sudo mkdir -p /data/proai/sessions</w:t>
+      </w:r>
+    </w:p>
+    <w:p>
+      <w:r>
+        <w:t>sudo mkdir -p /data/proai/schemas</w:t>
+      </w:r>
+    </w:p>
+    <w:p>
+      <w:r>
+        <w:t>sudo chown -R tomcat:tomcat /data/proai</w:t>
+      </w:r>
+      <w:r>
+        <w:tab/>
+      </w:r>
+      <w:r>
+        <w:tab/>
+      </w:r>
+    </w:p>
+    <w:p>
+      <w:pPr>
+        <w:pStyle w:val="Heading3"/>
+      </w:pPr>
+      <w:r>
+        <w:t>Create Proai database</w:t>
+      </w:r>
+    </w:p>
+    <w:p/>
+    <w:p/>
+    <w:p>
+      <w:pPr>
+        <w:pStyle w:val="Heading3"/>
+      </w:pPr>
+      <w:r>
+        <w:t>Configure EASY Proai service settings</w:t>
+      </w:r>
+    </w:p>
+    <w:p>
+      <w:r>
+        <w:t>Invullen (geen spaties om het password heen!?)</w:t>
+      </w:r>
+    </w:p>
     <w:p>
       <w:pPr>
         <w:pStyle w:val="ListParagraph"/>
         <w:numPr>
           <w:ilvl w:val="0"/>
-          <w:numId w:val="4"/>
+          <w:numId w:val="15"/>
         </w:numPr>
       </w:pPr>
       <w:r>
-        <w:t>/opt/easy-webui/cfg/application.properties</w:t>
+        <w:t>proai.db.password</w:t>
       </w:r>
     </w:p>
     <w:p>
@@ -9698,11 +10324,11 @@
         <w:pStyle w:val="ListParagraph"/>
         <w:numPr>
           <w:ilvl w:val="0"/>
-          <w:numId w:val="4"/>
+          <w:numId w:val="14"/>
         </w:numPr>
       </w:pPr>
       <w:r>
-        <w:t>/opt/fedora/server/config/fedora.fcfg</w:t>
+        <w:t>driver.fedora.pass</w:t>
       </w:r>
     </w:p>
     <w:p>
@@ -9710,15 +10336,51 @@
         <w:pStyle w:val="ListParagraph"/>
         <w:numPr>
           <w:ilvl w:val="0"/>
-          <w:numId w:val="4"/>
+          <w:numId w:val="14"/>
         </w:numPr>
       </w:pPr>
-      <w:r>
-        <w:t>/opt/fedora/server/config/fedora-users.xml</w:t>
-      </w:r>
-      <w:bookmarkStart w:id="54" w:name="_GoBack"/>
-      <w:bookmarkEnd w:id="54"/>
-    </w:p>
+    </w:p>
+    <w:p/>
+    <w:p/>
+    <w:p>
+      <w:pPr>
+        <w:pStyle w:val="Heading3"/>
+      </w:pPr>
+      <w:r>
+        <w:t>Configure EASY Proai logging</w:t>
+      </w:r>
+    </w:p>
+    <w:p/>
+    <w:p/>
+    <w:p/>
+    <w:p/>
+    <w:p>
+      <w:pPr>
+        <w:pStyle w:val="Heading3"/>
+      </w:pPr>
+      <w:r>
+        <w:t>Deploy the Tomcat context container</w:t>
+      </w:r>
+    </w:p>
+    <w:p/>
+    <w:p/>
+    <w:p/>
+    <w:p/>
+    <w:p/>
+    <w:p>
+      <w:r>
+        <w:t>TODO: waar zetten we dit neer:  “</w:t>
+      </w:r>
+      <w:r>
+        <w:t>static/oai-pmh.xsl</w:t>
+      </w:r>
+      <w:r>
+        <w:t>” ?</w:t>
+      </w:r>
+    </w:p>
+    <w:p/>
+    <w:p/>
+    <w:p/>
     <w:sectPr>
       <w:headerReference w:type="even" r:id="rId13"/>
       <w:headerReference w:type="default" r:id="rId14"/>
@@ -9785,7 +10447,7 @@
         <w:rStyle w:val="PageNumber"/>
         <w:noProof/>
       </w:rPr>
-      <w:t>18</w:t>
+      <w:t>2</w:t>
     </w:r>
     <w:r>
       <w:rPr>
@@ -9971,6 +10633,49 @@
       <w:r>
         <w:t xml:space="preserve"> We have changed the default database admin name from fedoraAdmin to fedora_db_admin, as PostGreSQL seems to have problems with mixed case user names in some cases.</w:t>
       </w:r>
+    </w:p>
+  </w:footnote>
+  <w:footnote w:id="4">
+    <w:p>
+      <w:pPr>
+        <w:pStyle w:val="FootnoteText"/>
+      </w:pPr>
+      <w:r>
+        <w:rPr>
+          <w:rStyle w:val="FootnoteReference"/>
+        </w:rPr>
+        <w:footnoteRef/>
+      </w:r>
+      <w:r>
+        <w:t xml:space="preserve"> One of them being that it is not clear what is the “official” version.  On SourceForge there is a 1.1.1 version (</w:t>
+      </w:r>
+      <w:hyperlink r:id="rId3" w:history="1">
+        <w:r>
+          <w:rPr>
+            <w:rStyle w:val="Hyperlink"/>
+          </w:rPr>
+          <w:t>http://proai.sourceforge.net/</w:t>
+        </w:r>
+      </w:hyperlink>
+      <w:r>
+        <w:t>)  but the Fedora Commons project uses a different version (</w:t>
+      </w:r>
+      <w:hyperlink r:id="rId4" w:history="1">
+        <w:r>
+          <w:rPr>
+            <w:rStyle w:val="Hyperlink"/>
+          </w:rPr>
+          <w:t>https://github.com/fcrepo/proai</w:t>
+        </w:r>
+      </w:hyperlink>
+      <w:r>
+        <w:t>)</w:t>
+      </w:r>
+    </w:p>
+    <w:p>
+      <w:pPr>
+        <w:pStyle w:val="FootnoteText"/>
+      </w:pPr>
     </w:p>
   </w:footnote>
 </w:footnotes>
@@ -10915,6 +11620,119 @@
     </w:lvl>
   </w:abstractNum>
   <w:abstractNum w:abstractNumId="4">
+    <w:nsid w:val="3BBC5B28"/>
+    <w:multiLevelType w:val="hybridMultilevel"/>
+    <w:tmpl w:val="8A36B4CE"/>
+    <w:lvl w:ilvl="0" w:tplc="04090001">
+      <w:start w:val="1"/>
+      <w:numFmt w:val="bullet"/>
+      <w:lvlText w:val=""/>
+      <w:lvlJc w:val="left"/>
+      <w:pPr>
+        <w:ind w:left="720" w:hanging="360"/>
+      </w:pPr>
+      <w:rPr>
+        <w:rFonts w:ascii="Symbol" w:hAnsi="Symbol" w:hint="default"/>
+      </w:rPr>
+    </w:lvl>
+    <w:lvl w:ilvl="1" w:tplc="04090003" w:tentative="1">
+      <w:start w:val="1"/>
+      <w:numFmt w:val="bullet"/>
+      <w:lvlText w:val="o"/>
+      <w:lvlJc w:val="left"/>
+      <w:pPr>
+        <w:ind w:left="1440" w:hanging="360"/>
+      </w:pPr>
+      <w:rPr>
+        <w:rFonts w:ascii="Courier New" w:hAnsi="Courier New" w:hint="default"/>
+      </w:rPr>
+    </w:lvl>
+    <w:lvl w:ilvl="2" w:tplc="04090005" w:tentative="1">
+      <w:start w:val="1"/>
+      <w:numFmt w:val="bullet"/>
+      <w:lvlText w:val=""/>
+      <w:lvlJc w:val="left"/>
+      <w:pPr>
+        <w:ind w:left="2160" w:hanging="360"/>
+      </w:pPr>
+      <w:rPr>
+        <w:rFonts w:ascii="Wingdings" w:hAnsi="Wingdings" w:hint="default"/>
+      </w:rPr>
+    </w:lvl>
+    <w:lvl w:ilvl="3" w:tplc="04090001" w:tentative="1">
+      <w:start w:val="1"/>
+      <w:numFmt w:val="bullet"/>
+      <w:lvlText w:val=""/>
+      <w:lvlJc w:val="left"/>
+      <w:pPr>
+        <w:ind w:left="2880" w:hanging="360"/>
+      </w:pPr>
+      <w:rPr>
+        <w:rFonts w:ascii="Symbol" w:hAnsi="Symbol" w:hint="default"/>
+      </w:rPr>
+    </w:lvl>
+    <w:lvl w:ilvl="4" w:tplc="04090003" w:tentative="1">
+      <w:start w:val="1"/>
+      <w:numFmt w:val="bullet"/>
+      <w:lvlText w:val="o"/>
+      <w:lvlJc w:val="left"/>
+      <w:pPr>
+        <w:ind w:left="3600" w:hanging="360"/>
+      </w:pPr>
+      <w:rPr>
+        <w:rFonts w:ascii="Courier New" w:hAnsi="Courier New" w:hint="default"/>
+      </w:rPr>
+    </w:lvl>
+    <w:lvl w:ilvl="5" w:tplc="04090005" w:tentative="1">
+      <w:start w:val="1"/>
+      <w:numFmt w:val="bullet"/>
+      <w:lvlText w:val=""/>
+      <w:lvlJc w:val="left"/>
+      <w:pPr>
+        <w:ind w:left="4320" w:hanging="360"/>
+      </w:pPr>
+      <w:rPr>
+        <w:rFonts w:ascii="Wingdings" w:hAnsi="Wingdings" w:hint="default"/>
+      </w:rPr>
+    </w:lvl>
+    <w:lvl w:ilvl="6" w:tplc="04090001" w:tentative="1">
+      <w:start w:val="1"/>
+      <w:numFmt w:val="bullet"/>
+      <w:lvlText w:val=""/>
+      <w:lvlJc w:val="left"/>
+      <w:pPr>
+        <w:ind w:left="5040" w:hanging="360"/>
+      </w:pPr>
+      <w:rPr>
+        <w:rFonts w:ascii="Symbol" w:hAnsi="Symbol" w:hint="default"/>
+      </w:rPr>
+    </w:lvl>
+    <w:lvl w:ilvl="7" w:tplc="04090003" w:tentative="1">
+      <w:start w:val="1"/>
+      <w:numFmt w:val="bullet"/>
+      <w:lvlText w:val="o"/>
+      <w:lvlJc w:val="left"/>
+      <w:pPr>
+        <w:ind w:left="5760" w:hanging="360"/>
+      </w:pPr>
+      <w:rPr>
+        <w:rFonts w:ascii="Courier New" w:hAnsi="Courier New" w:hint="default"/>
+      </w:rPr>
+    </w:lvl>
+    <w:lvl w:ilvl="8" w:tplc="04090005" w:tentative="1">
+      <w:start w:val="1"/>
+      <w:numFmt w:val="bullet"/>
+      <w:lvlText w:val=""/>
+      <w:lvlJc w:val="left"/>
+      <w:pPr>
+        <w:ind w:left="6480" w:hanging="360"/>
+      </w:pPr>
+      <w:rPr>
+        <w:rFonts w:ascii="Wingdings" w:hAnsi="Wingdings" w:hint="default"/>
+      </w:rPr>
+    </w:lvl>
+  </w:abstractNum>
+  <w:abstractNum w:abstractNumId="5">
     <w:nsid w:val="444255F1"/>
     <w:multiLevelType w:val="hybridMultilevel"/>
     <w:tmpl w:val="9C3E870E"/>
@@ -11000,7 +11818,7 @@
       </w:pPr>
     </w:lvl>
   </w:abstractNum>
-  <w:abstractNum w:abstractNumId="5">
+  <w:abstractNum w:abstractNumId="6">
     <w:nsid w:val="4497261E"/>
     <w:multiLevelType w:val="multilevel"/>
     <w:tmpl w:val="04090025"/>
@@ -11086,7 +11904,7 @@
       </w:pPr>
     </w:lvl>
   </w:abstractNum>
-  <w:abstractNum w:abstractNumId="6">
+  <w:abstractNum w:abstractNumId="7">
     <w:nsid w:val="468E6667"/>
     <w:multiLevelType w:val="hybridMultilevel"/>
     <w:tmpl w:val="DAD83C52"/>
@@ -11198,7 +12016,7 @@
       </w:rPr>
     </w:lvl>
   </w:abstractNum>
-  <w:abstractNum w:abstractNumId="7">
+  <w:abstractNum w:abstractNumId="8">
     <w:nsid w:val="4B927345"/>
     <w:multiLevelType w:val="hybridMultilevel"/>
     <w:tmpl w:val="1382D34E"/>
@@ -11310,7 +12128,7 @@
       </w:rPr>
     </w:lvl>
   </w:abstractNum>
-  <w:abstractNum w:abstractNumId="8">
+  <w:abstractNum w:abstractNumId="9">
     <w:nsid w:val="557B0B09"/>
     <w:multiLevelType w:val="hybridMultilevel"/>
     <w:tmpl w:val="015EC7C0"/>
@@ -11422,7 +12240,120 @@
       </w:rPr>
     </w:lvl>
   </w:abstractNum>
-  <w:abstractNum w:abstractNumId="9">
+  <w:abstractNum w:abstractNumId="10">
+    <w:nsid w:val="59B00B17"/>
+    <w:multiLevelType w:val="hybridMultilevel"/>
+    <w:tmpl w:val="6452F3DA"/>
+    <w:lvl w:ilvl="0" w:tplc="04090001">
+      <w:start w:val="1"/>
+      <w:numFmt w:val="bullet"/>
+      <w:lvlText w:val=""/>
+      <w:lvlJc w:val="left"/>
+      <w:pPr>
+        <w:ind w:left="720" w:hanging="360"/>
+      </w:pPr>
+      <w:rPr>
+        <w:rFonts w:ascii="Symbol" w:hAnsi="Symbol" w:hint="default"/>
+      </w:rPr>
+    </w:lvl>
+    <w:lvl w:ilvl="1" w:tplc="04090003">
+      <w:start w:val="1"/>
+      <w:numFmt w:val="bullet"/>
+      <w:lvlText w:val="o"/>
+      <w:lvlJc w:val="left"/>
+      <w:pPr>
+        <w:ind w:left="1440" w:hanging="360"/>
+      </w:pPr>
+      <w:rPr>
+        <w:rFonts w:ascii="Courier New" w:hAnsi="Courier New" w:hint="default"/>
+      </w:rPr>
+    </w:lvl>
+    <w:lvl w:ilvl="2" w:tplc="04090005" w:tentative="1">
+      <w:start w:val="1"/>
+      <w:numFmt w:val="bullet"/>
+      <w:lvlText w:val=""/>
+      <w:lvlJc w:val="left"/>
+      <w:pPr>
+        <w:ind w:left="2160" w:hanging="360"/>
+      </w:pPr>
+      <w:rPr>
+        <w:rFonts w:ascii="Wingdings" w:hAnsi="Wingdings" w:hint="default"/>
+      </w:rPr>
+    </w:lvl>
+    <w:lvl w:ilvl="3" w:tplc="04090001" w:tentative="1">
+      <w:start w:val="1"/>
+      <w:numFmt w:val="bullet"/>
+      <w:lvlText w:val=""/>
+      <w:lvlJc w:val="left"/>
+      <w:pPr>
+        <w:ind w:left="2880" w:hanging="360"/>
+      </w:pPr>
+      <w:rPr>
+        <w:rFonts w:ascii="Symbol" w:hAnsi="Symbol" w:hint="default"/>
+      </w:rPr>
+    </w:lvl>
+    <w:lvl w:ilvl="4" w:tplc="04090003" w:tentative="1">
+      <w:start w:val="1"/>
+      <w:numFmt w:val="bullet"/>
+      <w:lvlText w:val="o"/>
+      <w:lvlJc w:val="left"/>
+      <w:pPr>
+        <w:ind w:left="3600" w:hanging="360"/>
+      </w:pPr>
+      <w:rPr>
+        <w:rFonts w:ascii="Courier New" w:hAnsi="Courier New" w:hint="default"/>
+      </w:rPr>
+    </w:lvl>
+    <w:lvl w:ilvl="5" w:tplc="04090005" w:tentative="1">
+      <w:start w:val="1"/>
+      <w:numFmt w:val="bullet"/>
+      <w:lvlText w:val=""/>
+      <w:lvlJc w:val="left"/>
+      <w:pPr>
+        <w:ind w:left="4320" w:hanging="360"/>
+      </w:pPr>
+      <w:rPr>
+        <w:rFonts w:ascii="Wingdings" w:hAnsi="Wingdings" w:hint="default"/>
+      </w:rPr>
+    </w:lvl>
+    <w:lvl w:ilvl="6" w:tplc="04090001" w:tentative="1">
+      <w:start w:val="1"/>
+      <w:numFmt w:val="bullet"/>
+      <w:lvlText w:val=""/>
+      <w:lvlJc w:val="left"/>
+      <w:pPr>
+        <w:ind w:left="5040" w:hanging="360"/>
+      </w:pPr>
+      <w:rPr>
+        <w:rFonts w:ascii="Symbol" w:hAnsi="Symbol" w:hint="default"/>
+      </w:rPr>
+    </w:lvl>
+    <w:lvl w:ilvl="7" w:tplc="04090003" w:tentative="1">
+      <w:start w:val="1"/>
+      <w:numFmt w:val="bullet"/>
+      <w:lvlText w:val="o"/>
+      <w:lvlJc w:val="left"/>
+      <w:pPr>
+        <w:ind w:left="5760" w:hanging="360"/>
+      </w:pPr>
+      <w:rPr>
+        <w:rFonts w:ascii="Courier New" w:hAnsi="Courier New" w:hint="default"/>
+      </w:rPr>
+    </w:lvl>
+    <w:lvl w:ilvl="8" w:tplc="04090005" w:tentative="1">
+      <w:start w:val="1"/>
+      <w:numFmt w:val="bullet"/>
+      <w:lvlText w:val=""/>
+      <w:lvlJc w:val="left"/>
+      <w:pPr>
+        <w:ind w:left="6480" w:hanging="360"/>
+      </w:pPr>
+      <w:rPr>
+        <w:rFonts w:ascii="Wingdings" w:hAnsi="Wingdings" w:hint="default"/>
+      </w:rPr>
+    </w:lvl>
+  </w:abstractNum>
+  <w:abstractNum w:abstractNumId="11">
     <w:nsid w:val="67A2123A"/>
     <w:multiLevelType w:val="multilevel"/>
     <w:tmpl w:val="9C3E870E"/>
@@ -11508,10 +12439,10 @@
       </w:pPr>
     </w:lvl>
   </w:abstractNum>
-  <w:abstractNum w:abstractNumId="10">
-    <w:nsid w:val="78A10021"/>
+  <w:abstractNum w:abstractNumId="12">
+    <w:nsid w:val="72F32324"/>
     <w:multiLevelType w:val="hybridMultilevel"/>
-    <w:tmpl w:val="39A4B1D0"/>
+    <w:tmpl w:val="B4662AC2"/>
     <w:lvl w:ilvl="0" w:tplc="04090001">
       <w:start w:val="1"/>
       <w:numFmt w:val="bullet"/>
@@ -11621,17 +12552,130 @@
       </w:rPr>
     </w:lvl>
   </w:abstractNum>
+  <w:abstractNum w:abstractNumId="13">
+    <w:nsid w:val="78A10021"/>
+    <w:multiLevelType w:val="hybridMultilevel"/>
+    <w:tmpl w:val="39A4B1D0"/>
+    <w:lvl w:ilvl="0" w:tplc="04090001">
+      <w:start w:val="1"/>
+      <w:numFmt w:val="bullet"/>
+      <w:lvlText w:val=""/>
+      <w:lvlJc w:val="left"/>
+      <w:pPr>
+        <w:ind w:left="720" w:hanging="360"/>
+      </w:pPr>
+      <w:rPr>
+        <w:rFonts w:ascii="Symbol" w:hAnsi="Symbol" w:hint="default"/>
+      </w:rPr>
+    </w:lvl>
+    <w:lvl w:ilvl="1" w:tplc="04090003" w:tentative="1">
+      <w:start w:val="1"/>
+      <w:numFmt w:val="bullet"/>
+      <w:lvlText w:val="o"/>
+      <w:lvlJc w:val="left"/>
+      <w:pPr>
+        <w:ind w:left="1440" w:hanging="360"/>
+      </w:pPr>
+      <w:rPr>
+        <w:rFonts w:ascii="Courier New" w:hAnsi="Courier New" w:hint="default"/>
+      </w:rPr>
+    </w:lvl>
+    <w:lvl w:ilvl="2" w:tplc="04090005" w:tentative="1">
+      <w:start w:val="1"/>
+      <w:numFmt w:val="bullet"/>
+      <w:lvlText w:val=""/>
+      <w:lvlJc w:val="left"/>
+      <w:pPr>
+        <w:ind w:left="2160" w:hanging="360"/>
+      </w:pPr>
+      <w:rPr>
+        <w:rFonts w:ascii="Wingdings" w:hAnsi="Wingdings" w:hint="default"/>
+      </w:rPr>
+    </w:lvl>
+    <w:lvl w:ilvl="3" w:tplc="04090001" w:tentative="1">
+      <w:start w:val="1"/>
+      <w:numFmt w:val="bullet"/>
+      <w:lvlText w:val=""/>
+      <w:lvlJc w:val="left"/>
+      <w:pPr>
+        <w:ind w:left="2880" w:hanging="360"/>
+      </w:pPr>
+      <w:rPr>
+        <w:rFonts w:ascii="Symbol" w:hAnsi="Symbol" w:hint="default"/>
+      </w:rPr>
+    </w:lvl>
+    <w:lvl w:ilvl="4" w:tplc="04090003" w:tentative="1">
+      <w:start w:val="1"/>
+      <w:numFmt w:val="bullet"/>
+      <w:lvlText w:val="o"/>
+      <w:lvlJc w:val="left"/>
+      <w:pPr>
+        <w:ind w:left="3600" w:hanging="360"/>
+      </w:pPr>
+      <w:rPr>
+        <w:rFonts w:ascii="Courier New" w:hAnsi="Courier New" w:hint="default"/>
+      </w:rPr>
+    </w:lvl>
+    <w:lvl w:ilvl="5" w:tplc="04090005" w:tentative="1">
+      <w:start w:val="1"/>
+      <w:numFmt w:val="bullet"/>
+      <w:lvlText w:val=""/>
+      <w:lvlJc w:val="left"/>
+      <w:pPr>
+        <w:ind w:left="4320" w:hanging="360"/>
+      </w:pPr>
+      <w:rPr>
+        <w:rFonts w:ascii="Wingdings" w:hAnsi="Wingdings" w:hint="default"/>
+      </w:rPr>
+    </w:lvl>
+    <w:lvl w:ilvl="6" w:tplc="04090001" w:tentative="1">
+      <w:start w:val="1"/>
+      <w:numFmt w:val="bullet"/>
+      <w:lvlText w:val=""/>
+      <w:lvlJc w:val="left"/>
+      <w:pPr>
+        <w:ind w:left="5040" w:hanging="360"/>
+      </w:pPr>
+      <w:rPr>
+        <w:rFonts w:ascii="Symbol" w:hAnsi="Symbol" w:hint="default"/>
+      </w:rPr>
+    </w:lvl>
+    <w:lvl w:ilvl="7" w:tplc="04090003" w:tentative="1">
+      <w:start w:val="1"/>
+      <w:numFmt w:val="bullet"/>
+      <w:lvlText w:val="o"/>
+      <w:lvlJc w:val="left"/>
+      <w:pPr>
+        <w:ind w:left="5760" w:hanging="360"/>
+      </w:pPr>
+      <w:rPr>
+        <w:rFonts w:ascii="Courier New" w:hAnsi="Courier New" w:hint="default"/>
+      </w:rPr>
+    </w:lvl>
+    <w:lvl w:ilvl="8" w:tplc="04090005" w:tentative="1">
+      <w:start w:val="1"/>
+      <w:numFmt w:val="bullet"/>
+      <w:lvlText w:val=""/>
+      <w:lvlJc w:val="left"/>
+      <w:pPr>
+        <w:ind w:left="6480" w:hanging="360"/>
+      </w:pPr>
+      <w:rPr>
+        <w:rFonts w:ascii="Wingdings" w:hAnsi="Wingdings" w:hint="default"/>
+      </w:rPr>
+    </w:lvl>
+  </w:abstractNum>
   <w:num w:numId="1">
-    <w:abstractNumId w:val="6"/>
+    <w:abstractNumId w:val="7"/>
   </w:num>
   <w:num w:numId="2">
     <w:abstractNumId w:val="0"/>
   </w:num>
   <w:num w:numId="3">
-    <w:abstractNumId w:val="7"/>
+    <w:abstractNumId w:val="8"/>
   </w:num>
   <w:num w:numId="4">
-    <w:abstractNumId w:val="8"/>
+    <w:abstractNumId w:val="9"/>
   </w:num>
   <w:num w:numId="5">
     <w:abstractNumId w:val="1"/>
@@ -11640,13 +12684,13 @@
     <w:abstractNumId w:val="2"/>
   </w:num>
   <w:num w:numId="7">
-    <w:abstractNumId w:val="10"/>
+    <w:abstractNumId w:val="13"/>
   </w:num>
   <w:num w:numId="8">
-    <w:abstractNumId w:val="4"/>
+    <w:abstractNumId w:val="5"/>
   </w:num>
   <w:num w:numId="9">
-    <w:abstractNumId w:val="5"/>
+    <w:abstractNumId w:val="6"/>
   </w:num>
   <w:num w:numId="10">
     <w:abstractNumId w:val="2"/>
@@ -11679,10 +12723,19 @@
     </w:lvlOverride>
   </w:num>
   <w:num w:numId="11">
-    <w:abstractNumId w:val="9"/>
+    <w:abstractNumId w:val="11"/>
   </w:num>
   <w:num w:numId="12">
     <w:abstractNumId w:val="3"/>
+  </w:num>
+  <w:num w:numId="13">
+    <w:abstractNumId w:val="10"/>
+  </w:num>
+  <w:num w:numId="14">
+    <w:abstractNumId w:val="12"/>
+  </w:num>
+  <w:num w:numId="15">
+    <w:abstractNumId w:val="4"/>
   </w:num>
 </w:numbering>
 </file>
@@ -14064,7 +15117,7 @@
 </file>
 
 <file path=customXml/itemProps1.xml><?xml version="1.0" encoding="utf-8"?>
-<ds:datastoreItem xmlns:ds="http://schemas.openxmlformats.org/officeDocument/2006/customXml" ds:itemID="{CE4D2386-1F0F-C248-B868-8932C3D6D0D1}">
+<ds:datastoreItem xmlns:ds="http://schemas.openxmlformats.org/officeDocument/2006/customXml" ds:itemID="{F76322F2-0CA1-D74B-9073-1F3D61FEFD43}">
   <ds:schemaRefs>
     <ds:schemaRef ds:uri="http://schemas.openxmlformats.org/officeDocument/2006/bibliography"/>
   </ds:schemaRefs>

</xml_diff>

<commit_message>
Correcties + aanvulling EASY PrOAI in Installation Guide (work in progress)
</commit_message>
<xml_diff>
--- a/src/main/word/EASY Installation Guide.docx
+++ b/src/main/word/EASY Installation Guide.docx
@@ -179,7 +179,7 @@
         <w:rPr>
           <w:noProof/>
         </w:rPr>
-        <w:instrText xml:space="preserve"> PAGEREF _Toc244146219 \h </w:instrText>
+        <w:instrText xml:space="preserve"> PAGEREF _Toc245348809 \h </w:instrText>
       </w:r>
       <w:r>
         <w:rPr>
@@ -196,7 +196,7 @@
         <w:rPr>
           <w:noProof/>
         </w:rPr>
-        <w:t>3</w:t>
+        <w:t>2</w:t>
       </w:r>
       <w:r>
         <w:rPr>
@@ -258,7 +258,7 @@
         <w:rPr>
           <w:noProof/>
         </w:rPr>
-        <w:instrText xml:space="preserve"> PAGEREF _Toc244146220 \h </w:instrText>
+        <w:instrText xml:space="preserve"> PAGEREF _Toc245348810 \h </w:instrText>
       </w:r>
       <w:r>
         <w:rPr>
@@ -333,7 +333,7 @@
         <w:rPr>
           <w:noProof/>
         </w:rPr>
-        <w:instrText xml:space="preserve"> PAGEREF _Toc244146221 \h </w:instrText>
+        <w:instrText xml:space="preserve"> PAGEREF _Toc245348811 \h </w:instrText>
       </w:r>
       <w:r>
         <w:rPr>
@@ -408,7 +408,7 @@
         <w:rPr>
           <w:noProof/>
         </w:rPr>
-        <w:instrText xml:space="preserve"> PAGEREF _Toc244146222 \h </w:instrText>
+        <w:instrText xml:space="preserve"> PAGEREF _Toc245348812 \h </w:instrText>
       </w:r>
       <w:r>
         <w:rPr>
@@ -487,7 +487,7 @@
         <w:rPr>
           <w:noProof/>
         </w:rPr>
-        <w:instrText xml:space="preserve"> PAGEREF _Toc244146223 \h </w:instrText>
+        <w:instrText xml:space="preserve"> PAGEREF _Toc245348813 \h </w:instrText>
       </w:r>
       <w:r>
         <w:rPr>
@@ -566,7 +566,7 @@
         <w:rPr>
           <w:noProof/>
         </w:rPr>
-        <w:instrText xml:space="preserve"> PAGEREF _Toc244146224 \h </w:instrText>
+        <w:instrText xml:space="preserve"> PAGEREF _Toc245348814 \h </w:instrText>
       </w:r>
       <w:r>
         <w:rPr>
@@ -645,7 +645,7 @@
         <w:rPr>
           <w:noProof/>
         </w:rPr>
-        <w:instrText xml:space="preserve"> PAGEREF _Toc244146225 \h </w:instrText>
+        <w:instrText xml:space="preserve"> PAGEREF _Toc245348815 \h </w:instrText>
       </w:r>
       <w:r>
         <w:rPr>
@@ -724,7 +724,7 @@
         <w:rPr>
           <w:noProof/>
         </w:rPr>
-        <w:instrText xml:space="preserve"> PAGEREF _Toc244146226 \h </w:instrText>
+        <w:instrText xml:space="preserve"> PAGEREF _Toc245348816 \h </w:instrText>
       </w:r>
       <w:r>
         <w:rPr>
@@ -803,7 +803,7 @@
         <w:rPr>
           <w:noProof/>
         </w:rPr>
-        <w:instrText xml:space="preserve"> PAGEREF _Toc244146227 \h </w:instrText>
+        <w:instrText xml:space="preserve"> PAGEREF _Toc245348817 \h </w:instrText>
       </w:r>
       <w:r>
         <w:rPr>
@@ -882,7 +882,7 @@
         <w:rPr>
           <w:noProof/>
         </w:rPr>
-        <w:instrText xml:space="preserve"> PAGEREF _Toc244146228 \h </w:instrText>
+        <w:instrText xml:space="preserve"> PAGEREF _Toc245348818 \h </w:instrText>
       </w:r>
       <w:r>
         <w:rPr>
@@ -957,7 +957,7 @@
         <w:rPr>
           <w:noProof/>
         </w:rPr>
-        <w:instrText xml:space="preserve"> PAGEREF _Toc244146229 \h </w:instrText>
+        <w:instrText xml:space="preserve"> PAGEREF _Toc245348819 \h </w:instrText>
       </w:r>
       <w:r>
         <w:rPr>
@@ -1036,7 +1036,7 @@
         <w:rPr>
           <w:noProof/>
         </w:rPr>
-        <w:instrText xml:space="preserve"> PAGEREF _Toc244146230 \h </w:instrText>
+        <w:instrText xml:space="preserve"> PAGEREF _Toc245348820 \h </w:instrText>
       </w:r>
       <w:r>
         <w:rPr>
@@ -1115,7 +1115,7 @@
         <w:rPr>
           <w:noProof/>
         </w:rPr>
-        <w:instrText xml:space="preserve"> PAGEREF _Toc244146231 \h </w:instrText>
+        <w:instrText xml:space="preserve"> PAGEREF _Toc245348821 \h </w:instrText>
       </w:r>
       <w:r>
         <w:rPr>
@@ -1194,7 +1194,7 @@
         <w:rPr>
           <w:noProof/>
         </w:rPr>
-        <w:instrText xml:space="preserve"> PAGEREF _Toc244146232 \h </w:instrText>
+        <w:instrText xml:space="preserve"> PAGEREF _Toc245348822 \h </w:instrText>
       </w:r>
       <w:r>
         <w:rPr>
@@ -1273,7 +1273,7 @@
         <w:rPr>
           <w:noProof/>
         </w:rPr>
-        <w:instrText xml:space="preserve"> PAGEREF _Toc244146233 \h </w:instrText>
+        <w:instrText xml:space="preserve"> PAGEREF _Toc245348823 \h </w:instrText>
       </w:r>
       <w:r>
         <w:rPr>
@@ -1290,7 +1290,7 @@
         <w:rPr>
           <w:noProof/>
         </w:rPr>
-        <w:t>12</w:t>
+        <w:t>13</w:t>
       </w:r>
       <w:r>
         <w:rPr>
@@ -1352,7 +1352,7 @@
         <w:rPr>
           <w:noProof/>
         </w:rPr>
-        <w:instrText xml:space="preserve"> PAGEREF _Toc244146234 \h </w:instrText>
+        <w:instrText xml:space="preserve"> PAGEREF _Toc245348824 \h </w:instrText>
       </w:r>
       <w:r>
         <w:rPr>
@@ -1427,7 +1427,7 @@
         <w:rPr>
           <w:noProof/>
         </w:rPr>
-        <w:instrText xml:space="preserve"> PAGEREF _Toc244146235 \h </w:instrText>
+        <w:instrText xml:space="preserve"> PAGEREF _Toc245348825 \h </w:instrText>
       </w:r>
       <w:r>
         <w:rPr>
@@ -1506,7 +1506,7 @@
         <w:rPr>
           <w:noProof/>
         </w:rPr>
-        <w:instrText xml:space="preserve"> PAGEREF _Toc244146236 \h </w:instrText>
+        <w:instrText xml:space="preserve"> PAGEREF _Toc245348826 \h </w:instrText>
       </w:r>
       <w:r>
         <w:rPr>
@@ -1585,7 +1585,7 @@
         <w:rPr>
           <w:noProof/>
         </w:rPr>
-        <w:instrText xml:space="preserve"> PAGEREF _Toc244146237 \h </w:instrText>
+        <w:instrText xml:space="preserve"> PAGEREF _Toc245348827 \h </w:instrText>
       </w:r>
       <w:r>
         <w:rPr>
@@ -1646,7 +1646,7 @@
         <w:rPr>
           <w:noProof/>
         </w:rPr>
-        <w:t>EASY Proai</w:t>
+        <w:t>EASY Customized PrOAI Service (Optional)</w:t>
       </w:r>
       <w:r>
         <w:rPr>
@@ -1664,7 +1664,7 @@
         <w:rPr>
           <w:noProof/>
         </w:rPr>
-        <w:instrText xml:space="preserve"> PAGEREF _Toc244146238 \h </w:instrText>
+        <w:instrText xml:space="preserve"> PAGEREF _Toc245348828 \h </w:instrText>
       </w:r>
       <w:r>
         <w:rPr>
@@ -1701,7 +1701,6 @@
     <w:p/>
     <w:p>
       <w:bookmarkStart w:id="0" w:name="_Toc242966445"/>
-      <w:bookmarkStart w:id="1" w:name="_Toc244146219"/>
       <w:r>
         <w:t>TODO:</w:t>
       </w:r>
@@ -1816,13 +1815,12 @@
       <w:r>
         <w:t>/opt/fedora/server/config/fedora-users.xml</w:t>
       </w:r>
-      <w:bookmarkStart w:id="2" w:name="_GoBack"/>
-      <w:bookmarkEnd w:id="2"/>
     </w:p>
     <w:p>
       <w:pPr>
         <w:pStyle w:val="Heading1"/>
       </w:pPr>
+      <w:bookmarkStart w:id="1" w:name="_Toc245348809"/>
       <w:r>
         <w:t>Introduction</w:t>
       </w:r>
@@ -1877,13 +1875,13 @@
       <w:pPr>
         <w:pStyle w:val="Heading2"/>
       </w:pPr>
-      <w:bookmarkStart w:id="3" w:name="_Toc242966446"/>
-      <w:bookmarkStart w:id="4" w:name="_Toc244146220"/>
+      <w:bookmarkStart w:id="2" w:name="_Toc242966446"/>
+      <w:bookmarkStart w:id="3" w:name="_Toc245348810"/>
       <w:r>
         <w:t>Installation packages</w:t>
       </w:r>
+      <w:bookmarkEnd w:id="2"/>
       <w:bookmarkEnd w:id="3"/>
-      <w:bookmarkEnd w:id="4"/>
     </w:p>
     <w:p>
       <w:r>
@@ -2297,16 +2295,16 @@
       <w:pPr>
         <w:pStyle w:val="Heading1"/>
       </w:pPr>
-      <w:bookmarkStart w:id="5" w:name="_Toc242966447"/>
+      <w:bookmarkStart w:id="4" w:name="_Toc242966447"/>
       <w:r>
         <w:br w:type="column"/>
       </w:r>
-      <w:bookmarkStart w:id="6" w:name="_Toc244146221"/>
+      <w:bookmarkStart w:id="5" w:name="_Toc245348811"/>
       <w:r>
         <w:t>Overview of EASY</w:t>
       </w:r>
+      <w:bookmarkEnd w:id="4"/>
       <w:bookmarkEnd w:id="5"/>
-      <w:bookmarkEnd w:id="6"/>
     </w:p>
     <w:p>
       <w:r>
@@ -2477,74 +2475,120 @@
       <w:pPr>
         <w:pStyle w:val="Heading1"/>
       </w:pPr>
-      <w:bookmarkStart w:id="7" w:name="_Toc242966448"/>
+      <w:bookmarkStart w:id="6" w:name="_Toc242966448"/>
       <w:r>
         <w:br w:type="column"/>
       </w:r>
-      <w:bookmarkStart w:id="8" w:name="_Toc244146222"/>
+      <w:bookmarkStart w:id="7" w:name="_Toc245348812"/>
+      <w:bookmarkEnd w:id="6"/>
+      <w:r>
+        <w:t>Standard Software Component</w:t>
+      </w:r>
+      <w:r>
+        <w:t>s</w:t>
+      </w:r>
       <w:bookmarkEnd w:id="7"/>
-      <w:r>
-        <w:t>Standard Software Component</w:t>
-      </w:r>
-      <w:r>
-        <w:t>s</w:t>
+    </w:p>
+    <w:p>
+      <w:r>
+        <w:t>The following industry standard software compon</w:t>
+      </w:r>
+      <w:r>
+        <w:t>en</w:t>
+      </w:r>
+      <w:r>
+        <w:t>ts need to be installed first.  See subsections for comments about alternatives and additional configuration.</w:t>
+      </w:r>
+      <w:r>
+        <w:t xml:space="preserve">  The items in this section can typically be performed by</w:t>
+      </w:r>
+      <w:r>
+        <w:t xml:space="preserve"> the IT </w:t>
+      </w:r>
+      <w:r>
+        <w:t>department.</w:t>
+      </w:r>
+    </w:p>
+    <w:p>
+      <w:pPr>
+        <w:pStyle w:val="Heading2"/>
+      </w:pPr>
+      <w:bookmarkStart w:id="8" w:name="_Toc242966449"/>
+      <w:bookmarkStart w:id="9" w:name="_Toc245348813"/>
+      <w:r>
+        <w:t>Redhat 6</w:t>
+      </w:r>
+      <w:r>
+        <w:t xml:space="preserve"> or CentOS 6</w:t>
       </w:r>
       <w:bookmarkEnd w:id="8"/>
-    </w:p>
-    <w:p>
-      <w:r>
-        <w:t>The following industry standard software compon</w:t>
-      </w:r>
-      <w:r>
-        <w:t>en</w:t>
-      </w:r>
-      <w:r>
-        <w:t>ts need to be installed first.  See subsections for comments about alternatives and additional configuration.</w:t>
-      </w:r>
-      <w:r>
-        <w:t xml:space="preserve">  The items in this section can typically be performed by</w:t>
-      </w:r>
-      <w:r>
-        <w:t xml:space="preserve"> the IT </w:t>
-      </w:r>
-      <w:r>
-        <w:t>department.</w:t>
+      <w:bookmarkEnd w:id="9"/>
+    </w:p>
+    <w:p>
+      <w:r>
+        <w:t>We recommend that you run the operation system in SELinux “protected mode.”</w:t>
       </w:r>
     </w:p>
     <w:p>
       <w:pPr>
         <w:pStyle w:val="Heading2"/>
       </w:pPr>
-      <w:bookmarkStart w:id="9" w:name="_Toc242966449"/>
-      <w:bookmarkStart w:id="10" w:name="_Toc244146223"/>
-      <w:r>
-        <w:t>Redhat 6</w:t>
-      </w:r>
-      <w:r>
-        <w:t xml:space="preserve"> or CentOS 6</w:t>
-      </w:r>
-      <w:bookmarkEnd w:id="9"/>
+      <w:bookmarkStart w:id="10" w:name="_Toc242966450"/>
+      <w:bookmarkStart w:id="11" w:name="_Toc245348814"/>
+      <w:bookmarkStart w:id="12" w:name="_Ref245359333"/>
+      <w:r>
+        <w:t>Oracle Java SE 7</w:t>
+      </w:r>
+      <w:r>
+        <w:t xml:space="preserve"> SDK</w:t>
+      </w:r>
       <w:bookmarkEnd w:id="10"/>
-    </w:p>
-    <w:p>
-      <w:r>
-        <w:t>We recommend that you run the operation system in SELinux “protected mode.”</w:t>
-      </w:r>
-    </w:p>
-    <w:p>
-      <w:pPr>
-        <w:pStyle w:val="Heading2"/>
-      </w:pPr>
-      <w:bookmarkStart w:id="11" w:name="_Toc242966450"/>
-      <w:bookmarkStart w:id="12" w:name="_Toc244146224"/>
-      <w:r>
-        <w:t>Oracle Java SE 7</w:t>
-      </w:r>
-      <w:r>
-        <w:t xml:space="preserve"> SDK</w:t>
-      </w:r>
       <w:bookmarkEnd w:id="11"/>
+      <w:r>
+        <w:t xml:space="preserve"> (CentOS)</w:t>
+      </w:r>
       <w:bookmarkEnd w:id="12"/>
+    </w:p>
+    <w:p>
+      <w:r>
+        <w:t xml:space="preserve">If you are working on RedHat, skip to </w:t>
+      </w:r>
+      <w:r>
+        <w:fldChar w:fldCharType="begin"/>
+      </w:r>
+      <w:r>
+        <w:instrText xml:space="preserve"> REF _Ref245359165 \r \h </w:instrText>
+      </w:r>
+      <w:r>
+        <w:fldChar w:fldCharType="separate"/>
+      </w:r>
+      <w:r>
+        <w:t>3.3</w:t>
+      </w:r>
+      <w:r>
+        <w:fldChar w:fldCharType="end"/>
+      </w:r>
+      <w:r>
+        <w:t xml:space="preserve"> </w:t>
+      </w:r>
+      <w:r>
+        <w:fldChar w:fldCharType="begin"/>
+      </w:r>
+      <w:r>
+        <w:instrText xml:space="preserve"> REF _Ref245359165 \h </w:instrText>
+      </w:r>
+      <w:r>
+        <w:fldChar w:fldCharType="separate"/>
+      </w:r>
+      <w:r>
+        <w:t>Oracle Java SE 7 SDK (RedHat)</w:t>
+      </w:r>
+      <w:r>
+        <w:fldChar w:fldCharType="end"/>
+      </w:r>
+      <w:r>
+        <w:t xml:space="preserve"> for an easier installation.</w:t>
+      </w:r>
     </w:p>
     <w:p>
       <w:pPr>
@@ -2813,26 +2857,41 @@
       <w:pPr>
         <w:pStyle w:val="Heading2"/>
       </w:pPr>
-      <w:bookmarkStart w:id="18" w:name="_Toc242966456"/>
-      <w:bookmarkStart w:id="19" w:name="_Toc244146225"/>
+      <w:bookmarkStart w:id="18" w:name="_Ref245359165"/>
+      <w:bookmarkStart w:id="19" w:name="_Toc242966456"/>
+      <w:bookmarkStart w:id="20" w:name="_Toc245348815"/>
+      <w:r>
+        <w:t>Oracle Java SE 7 SDK (RedHat)</w:t>
+      </w:r>
+      <w:bookmarkEnd w:id="18"/>
+    </w:p>
+    <w:p>
+      <w:r>
+        <w:t>&lt;installatie via yum&gt;</w:t>
+      </w:r>
+    </w:p>
+    <w:p>
+      <w:pPr>
+        <w:pStyle w:val="Heading2"/>
+      </w:pPr>
       <w:r>
         <w:t>Tomcat 6</w:t>
       </w:r>
-      <w:bookmarkEnd w:id="18"/>
       <w:bookmarkEnd w:id="19"/>
+      <w:bookmarkEnd w:id="20"/>
     </w:p>
     <w:p>
       <w:pPr>
         <w:pStyle w:val="Heading3"/>
       </w:pPr>
-      <w:bookmarkStart w:id="20" w:name="_Toc242966457"/>
+      <w:bookmarkStart w:id="21" w:name="_Toc242966457"/>
       <w:r>
         <w:t xml:space="preserve">Install </w:t>
       </w:r>
       <w:r>
         <w:t>Tomcat 6</w:t>
       </w:r>
-      <w:bookmarkEnd w:id="20"/>
+      <w:bookmarkEnd w:id="21"/>
     </w:p>
     <w:p>
       <w:r>
@@ -2861,15 +2920,60 @@
       <w:pPr>
         <w:pStyle w:val="Heading3"/>
       </w:pPr>
-      <w:bookmarkStart w:id="21" w:name="_Toc242966458"/>
+      <w:bookmarkStart w:id="22" w:name="_Toc242966458"/>
       <w:r>
         <w:t>Set java back to Oracle Java</w:t>
       </w:r>
-      <w:bookmarkEnd w:id="21"/>
-    </w:p>
-    <w:p>
-      <w:r>
-        <w:t>Yum installs OpenJDK and makes it the current Java installation.  With alternatives we can put Oracle Java back:</w:t>
+      <w:bookmarkEnd w:id="22"/>
+      <w:r>
+        <w:t xml:space="preserve"> (CentOS)</w:t>
+      </w:r>
+    </w:p>
+    <w:p>
+      <w:r>
+        <w:t xml:space="preserve">If Java was installed by other means than yum (see </w:t>
+      </w:r>
+      <w:r>
+        <w:fldChar w:fldCharType="begin"/>
+      </w:r>
+      <w:r>
+        <w:instrText xml:space="preserve"> PAGEREF _Ref245359333 \h </w:instrText>
+      </w:r>
+      <w:r>
+        <w:fldChar w:fldCharType="separate"/>
+      </w:r>
+      <w:r>
+        <w:rPr>
+          <w:noProof/>
+        </w:rPr>
+        <w:t>5</w:t>
+      </w:r>
+      <w:r>
+        <w:fldChar w:fldCharType="end"/>
+      </w:r>
+      <w:r>
+        <w:t xml:space="preserve"> </w:t>
+      </w:r>
+      <w:r>
+        <w:fldChar w:fldCharType="begin"/>
+      </w:r>
+      <w:r>
+        <w:instrText xml:space="preserve"> REF _Ref245359333 \h </w:instrText>
+      </w:r>
+      <w:r>
+        <w:fldChar w:fldCharType="separate"/>
+      </w:r>
+      <w:r>
+        <w:t>Oracle Java SE 7 SDK (CentOS)</w:t>
+      </w:r>
+      <w:r>
+        <w:fldChar w:fldCharType="end"/>
+      </w:r>
+      <w:r>
+        <w:t xml:space="preserve">),  the Tomcat installation will </w:t>
+      </w:r>
+      <w:r>
+        <w:t>install OpenJDK and make it the current Java installation.  With alternatives we can put Oracle Java back:</w:t>
       </w:r>
     </w:p>
     <w:p/>
@@ -3076,7 +3180,7 @@
       </w:r>
     </w:p>
     <w:p>
-      <w:bookmarkStart w:id="22" w:name="_Toc242966459"/>
+      <w:bookmarkStart w:id="23" w:name="_Toc242966459"/>
     </w:p>
     <w:p>
       <w:pPr>
@@ -3095,7 +3199,7 @@
       <w:pPr>
         <w:pStyle w:val="Heading2"/>
       </w:pPr>
-      <w:bookmarkStart w:id="23" w:name="_Toc244146226"/>
+      <w:bookmarkStart w:id="24" w:name="_Toc245348816"/>
       <w:r>
         <w:t>Apache HTTP</w:t>
       </w:r>
@@ -3108,8 +3212,32 @@
       <w:r>
         <w:t>2.2.15</w:t>
       </w:r>
-      <w:bookmarkEnd w:id="22"/>
       <w:bookmarkEnd w:id="23"/>
+      <w:bookmarkEnd w:id="24"/>
+    </w:p>
+    <w:p>
+      <w:pPr>
+        <w:pStyle w:val="Heading3"/>
+      </w:pPr>
+      <w:r>
+        <w:t>Install Apache HTTP Server (?)</w:t>
+      </w:r>
+    </w:p>
+    <w:p>
+      <w:r>
+        <w:rPr>
+          <w:highlight w:val="yellow"/>
+        </w:rPr>
+        <w:t>Of is dat standaard geïnstalleerd?</w:t>
+      </w:r>
+    </w:p>
+    <w:p>
+      <w:pPr>
+        <w:pStyle w:val="Heading3"/>
+      </w:pPr>
+      <w:r>
+        <w:t>Set up Apache HTTP Server to as Tomcat proxy</w:t>
+      </w:r>
     </w:p>
     <w:p>
       <w:r>
@@ -3129,16 +3257,16 @@
       <w:pPr>
         <w:pStyle w:val="Heading2"/>
       </w:pPr>
-      <w:bookmarkStart w:id="24" w:name="_Toc242966460"/>
-      <w:bookmarkStart w:id="25" w:name="_Toc244146227"/>
+      <w:bookmarkStart w:id="25" w:name="_Toc242966460"/>
+      <w:bookmarkStart w:id="26" w:name="_Toc245348817"/>
       <w:r>
         <w:t>PostGreSQL</w:t>
       </w:r>
-      <w:bookmarkEnd w:id="24"/>
+      <w:bookmarkEnd w:id="25"/>
       <w:r>
         <w:t xml:space="preserve"> 8.4</w:t>
       </w:r>
-      <w:bookmarkEnd w:id="25"/>
+      <w:bookmarkEnd w:id="26"/>
     </w:p>
     <w:p>
       <w:pPr>
@@ -3433,7 +3561,7 @@
       <w:pPr>
         <w:pStyle w:val="Heading3"/>
       </w:pPr>
-      <w:bookmarkStart w:id="26" w:name="_Toc242966461"/>
+      <w:bookmarkStart w:id="27" w:name="_Toc242966461"/>
       <w:r>
         <w:t xml:space="preserve">Start the </w:t>
       </w:r>
@@ -3528,15 +3656,15 @@
       <w:pPr>
         <w:pStyle w:val="Heading2"/>
       </w:pPr>
-      <w:bookmarkStart w:id="27" w:name="_Toc244146228"/>
+      <w:bookmarkStart w:id="28" w:name="_Toc245348818"/>
       <w:r>
         <w:t>OpenLDAP</w:t>
       </w:r>
-      <w:bookmarkEnd w:id="26"/>
+      <w:bookmarkEnd w:id="27"/>
       <w:r>
         <w:t xml:space="preserve"> 2.4</w:t>
       </w:r>
-      <w:bookmarkEnd w:id="27"/>
+      <w:bookmarkEnd w:id="28"/>
     </w:p>
     <w:p>
       <w:pPr>
@@ -3572,6 +3700,14 @@
           <w:sz w:val="16"/>
           <w:szCs w:val="16"/>
         </w:rPr>
+        <w:t xml:space="preserve">sudo </w:t>
+      </w:r>
+      <w:r>
+        <w:rPr>
+          <w:rFonts w:ascii="Courier" w:hAnsi="Courier" w:cs="Courier New"/>
+          <w:sz w:val="16"/>
+          <w:szCs w:val="16"/>
+        </w:rPr>
         <w:t>yum install openldap-servers openldap-clients</w:t>
       </w:r>
     </w:p>
@@ -3579,7 +3715,7 @@
       <w:pPr>
         <w:pStyle w:val="Heading3"/>
       </w:pPr>
-      <w:bookmarkStart w:id="28" w:name="_Toc242966462"/>
+      <w:bookmarkStart w:id="29" w:name="_Toc242966462"/>
       <w:r>
         <w:t>Remove the “default” database (optional)</w:t>
       </w:r>
@@ -3687,12 +3823,12 @@
       <w:pPr>
         <w:pStyle w:val="Heading1"/>
       </w:pPr>
-      <w:bookmarkStart w:id="29" w:name="_Toc244146229"/>
+      <w:bookmarkStart w:id="30" w:name="_Toc245348819"/>
       <w:r>
         <w:t>EASY Back-end Services</w:t>
       </w:r>
-      <w:bookmarkEnd w:id="28"/>
       <w:bookmarkEnd w:id="29"/>
+      <w:bookmarkEnd w:id="30"/>
     </w:p>
     <w:p>
       <w:r>
@@ -3719,13 +3855,13 @@
           <w:numId w:val="10"/>
         </w:numPr>
       </w:pPr>
-      <w:bookmarkStart w:id="30" w:name="_Toc242966463"/>
-      <w:bookmarkStart w:id="31" w:name="_Toc244146230"/>
+      <w:bookmarkStart w:id="31" w:name="_Toc242966463"/>
+      <w:bookmarkStart w:id="32" w:name="_Toc245348820"/>
       <w:r>
         <w:t>EASY Fedora Commons Repository</w:t>
       </w:r>
-      <w:bookmarkEnd w:id="30"/>
       <w:bookmarkEnd w:id="31"/>
+      <w:bookmarkEnd w:id="32"/>
     </w:p>
     <w:p>
       <w:r>
@@ -3757,15 +3893,15 @@
       <w:pPr>
         <w:pStyle w:val="Heading3"/>
       </w:pPr>
-      <w:bookmarkStart w:id="32" w:name="_Toc242966464"/>
-      <w:bookmarkStart w:id="33" w:name="_Ref243278238"/>
-      <w:bookmarkStart w:id="34" w:name="_Ref243278284"/>
+      <w:bookmarkStart w:id="33" w:name="_Toc242966464"/>
+      <w:bookmarkStart w:id="34" w:name="_Ref243278238"/>
+      <w:bookmarkStart w:id="35" w:name="_Ref243278284"/>
       <w:r>
         <w:t>Create a database for Fedora Commons in PostGreSQL</w:t>
       </w:r>
-      <w:bookmarkEnd w:id="32"/>
       <w:bookmarkEnd w:id="33"/>
       <w:bookmarkEnd w:id="34"/>
+      <w:bookmarkEnd w:id="35"/>
     </w:p>
     <w:p>
       <w:r>
@@ -3861,7 +3997,7 @@
       </w:r>
     </w:p>
     <w:p>
-      <w:bookmarkStart w:id="35" w:name="_Toc242966465"/>
+      <w:bookmarkStart w:id="36" w:name="_Toc242966465"/>
     </w:p>
     <w:p>
       <w:r>
@@ -3890,9 +4026,11 @@
       <w:pPr>
         <w:pStyle w:val="Heading3"/>
       </w:pPr>
+      <w:bookmarkStart w:id="37" w:name="_Ref245371282"/>
       <w:r>
         <w:t>Set the fedora_db_admin password</w:t>
       </w:r>
+      <w:bookmarkEnd w:id="37"/>
     </w:p>
     <w:p>
       <w:r>
@@ -3982,12 +4120,12 @@
       <w:pPr>
         <w:pStyle w:val="Heading3"/>
       </w:pPr>
-      <w:bookmarkStart w:id="36" w:name="_Ref243278300"/>
+      <w:bookmarkStart w:id="38" w:name="_Ref243278300"/>
       <w:r>
         <w:t>Run the Fedora Commons installer</w:t>
       </w:r>
-      <w:bookmarkEnd w:id="35"/>
       <w:bookmarkEnd w:id="36"/>
+      <w:bookmarkEnd w:id="38"/>
     </w:p>
     <w:p>
       <w:r>
@@ -4094,7 +4232,7 @@
       </w:r>
     </w:p>
     <w:p>
-      <w:bookmarkStart w:id="37" w:name="_Toc242966466"/>
+      <w:bookmarkStart w:id="39" w:name="_Toc242966466"/>
     </w:p>
     <w:p>
       <w:r>
@@ -4566,7 +4704,7 @@
       <w:r>
         <w:t>Add the basic EASY digital objects</w:t>
       </w:r>
-      <w:bookmarkEnd w:id="37"/>
+      <w:bookmarkEnd w:id="39"/>
     </w:p>
     <w:p>
       <w:r>
@@ -4631,7 +4769,48 @@
           <w:sz w:val="16"/>
           <w:szCs w:val="16"/>
         </w:rPr>
-        <w:t xml:space="preserve">ingest.log text info:fedora/fedora-system:FOXML-1.1 localhost:8080 fedoraAdmin </w:t>
+        <w:t>ingest.log text info:fedora/fedora-system:FOXML-1.1</w:t>
+      </w:r>
+      <w:r>
+        <w:rPr>
+          <w:rFonts w:ascii="Courier" w:hAnsi="Courier"/>
+          <w:sz w:val="16"/>
+          <w:szCs w:val="16"/>
+        </w:rPr>
+        <w:t xml:space="preserve"> \</w:t>
+      </w:r>
+    </w:p>
+    <w:p>
+      <w:pPr>
+        <w:rPr>
+          <w:rFonts w:ascii="Courier" w:hAnsi="Courier"/>
+          <w:sz w:val="16"/>
+          <w:szCs w:val="16"/>
+        </w:rPr>
+      </w:pPr>
+      <w:r>
+        <w:rPr>
+          <w:rFonts w:ascii="Courier" w:hAnsi="Courier"/>
+          <w:sz w:val="16"/>
+          <w:szCs w:val="16"/>
+        </w:rPr>
+        <w:t xml:space="preserve"> </w:t>
+      </w:r>
+      <w:r>
+        <w:rPr>
+          <w:rFonts w:ascii="Courier" w:hAnsi="Courier"/>
+          <w:sz w:val="16"/>
+          <w:szCs w:val="16"/>
+        </w:rPr>
+        <w:t xml:space="preserve">   </w:t>
+      </w:r>
+      <w:r>
+        <w:rPr>
+          <w:rFonts w:ascii="Courier" w:hAnsi="Courier"/>
+          <w:sz w:val="16"/>
+          <w:szCs w:val="16"/>
+        </w:rPr>
+        <w:t xml:space="preserve">localhost:8080 fedoraAdmin </w:t>
       </w:r>
       <w:r>
         <w:rPr>
@@ -4666,7 +4845,7 @@
           <w:i/>
         </w:rPr>
       </w:pPr>
-      <w:bookmarkStart w:id="38" w:name="_Toc242966467"/>
+      <w:bookmarkStart w:id="40" w:name="_Toc242966467"/>
     </w:p>
     <w:p>
       <w:pPr>
@@ -4691,12 +4870,12 @@
       <w:pPr>
         <w:pStyle w:val="Heading2"/>
       </w:pPr>
-      <w:bookmarkStart w:id="39" w:name="_Toc244146231"/>
+      <w:bookmarkStart w:id="41" w:name="_Toc245348821"/>
       <w:r>
         <w:t>EASY LDAP Directory</w:t>
       </w:r>
-      <w:bookmarkEnd w:id="38"/>
-      <w:bookmarkEnd w:id="39"/>
+      <w:bookmarkEnd w:id="40"/>
+      <w:bookmarkEnd w:id="41"/>
       <w:r>
         <w:t xml:space="preserve"> </w:t>
       </w:r>
@@ -4792,7 +4971,7 @@
       <w:pPr>
         <w:pStyle w:val="Heading3"/>
       </w:pPr>
-      <w:bookmarkStart w:id="40" w:name="_Toc242966468"/>
+      <w:bookmarkStart w:id="42" w:name="_Toc242966468"/>
       <w:r>
         <w:t>Add DANS and EASY schema’s</w:t>
       </w:r>
@@ -4923,11 +5102,11 @@
       <w:pPr>
         <w:pStyle w:val="Heading3"/>
       </w:pPr>
-      <w:bookmarkStart w:id="41" w:name="_Ref243281508"/>
+      <w:bookmarkStart w:id="43" w:name="_Ref243281508"/>
       <w:r>
         <w:t>Add basic entries to the EASY database</w:t>
       </w:r>
-      <w:bookmarkEnd w:id="41"/>
+      <w:bookmarkEnd w:id="43"/>
     </w:p>
     <w:p>
       <w:r>
@@ -4978,11 +5157,11 @@
       <w:pPr>
         <w:pStyle w:val="Heading3"/>
       </w:pPr>
-      <w:bookmarkStart w:id="42" w:name="_Ref243277918"/>
+      <w:bookmarkStart w:id="44" w:name="_Ref243277918"/>
       <w:r>
         <w:t>Change the ldapadmin password</w:t>
       </w:r>
-      <w:bookmarkEnd w:id="42"/>
+      <w:bookmarkEnd w:id="44"/>
     </w:p>
     <w:p>
       <w:r>
@@ -5353,12 +5532,12 @@
       <w:pPr>
         <w:pStyle w:val="Heading2"/>
       </w:pPr>
-      <w:bookmarkStart w:id="43" w:name="_Toc244146232"/>
+      <w:bookmarkStart w:id="45" w:name="_Toc245348822"/>
       <w:r>
         <w:t>EASY Filesystem RDB</w:t>
       </w:r>
-      <w:bookmarkEnd w:id="40"/>
-      <w:bookmarkEnd w:id="43"/>
+      <w:bookmarkEnd w:id="42"/>
+      <w:bookmarkEnd w:id="45"/>
     </w:p>
     <w:p>
       <w:r>
@@ -5472,12 +5651,12 @@
       <w:pPr>
         <w:pStyle w:val="Heading3"/>
       </w:pPr>
-      <w:bookmarkStart w:id="44" w:name="_Ref243280763"/>
-      <w:bookmarkStart w:id="45" w:name="_Toc242966469"/>
+      <w:bookmarkStart w:id="46" w:name="_Ref243280763"/>
+      <w:bookmarkStart w:id="47" w:name="_Toc242966469"/>
       <w:r>
         <w:t>Assigning passwords</w:t>
       </w:r>
-      <w:bookmarkEnd w:id="44"/>
+      <w:bookmarkEnd w:id="46"/>
     </w:p>
     <w:p>
       <w:r>
@@ -5591,165 +5770,183 @@
         <w:t>and assign a safe password for each user when prompted.</w:t>
       </w:r>
       <w:r>
-        <w:t xml:space="preserve">  The easy_admin user is intented to be used for adminstrative actions on the database through the psql command line client (which should in principle never be necessary).  The other users are used by the application or service with the same name.</w:t>
+        <w:t xml:space="preserve">  The easy_admin user is intented to be used for admin</w:t>
+      </w:r>
+      <w:r>
+        <w:t>i</w:t>
+      </w:r>
+      <w:r>
+        <w:t>strative actions on the database through the psql command line client (which should in principle never be necessary).  The other users are used by the application or service with the same name.</w:t>
       </w:r>
     </w:p>
     <w:p>
       <w:pPr>
         <w:pStyle w:val="Heading2"/>
       </w:pPr>
-      <w:bookmarkStart w:id="46" w:name="_Toc244146233"/>
+      <w:bookmarkStart w:id="48" w:name="_Toc245348823"/>
       <w:r>
         <w:t>EASY PID RDB</w:t>
-      </w:r>
-      <w:bookmarkEnd w:id="45"/>
-      <w:bookmarkEnd w:id="46"/>
-    </w:p>
-    <w:p>
-      <w:r>
-        <w:t>EASY assigns a unique persistent identifier (PID) to each submitted dataset.  To keep track of the last assigned PI</w:t>
-      </w:r>
-      <w:r>
-        <w:t xml:space="preserve">D EASY uses a separate database.  </w:t>
-      </w:r>
-    </w:p>
-    <w:p>
-      <w:pPr>
-        <w:pStyle w:val="Heading3"/>
-      </w:pPr>
-      <w:r>
-        <w:t>Creating the database and tables</w:t>
-      </w:r>
-    </w:p>
-    <w:p>
-      <w:r>
-        <w:t>We will now create the database to store this information.  Use the files</w:t>
-      </w:r>
-    </w:p>
-    <w:p/>
-    <w:p>
-      <w:r>
-        <w:t>$EASY_BACKEND/easy-pid-rdb/create-pid-db.sql</w:t>
-      </w:r>
-    </w:p>
-    <w:p>
-      <w:r>
-        <w:t>$EASY_BACKEND/easy-pid-db/create-pid-db-tables.sql</w:t>
-      </w:r>
-    </w:p>
-    <w:p/>
-    <w:p>
-      <w:r>
-        <w:t>and execute the following command:</w:t>
-      </w:r>
-    </w:p>
-    <w:p/>
-    <w:p>
-      <w:pPr>
-        <w:rPr>
-          <w:rFonts w:ascii="Courier" w:hAnsi="Courier"/>
-          <w:sz w:val="16"/>
-          <w:szCs w:val="16"/>
-        </w:rPr>
-      </w:pPr>
-      <w:r>
-        <w:rPr>
-          <w:rFonts w:ascii="Courier" w:hAnsi="Courier"/>
-          <w:sz w:val="16"/>
-          <w:szCs w:val="16"/>
-        </w:rPr>
-        <w:t>sudo -u</w:t>
-      </w:r>
-      <w:r>
-        <w:rPr>
-          <w:rFonts w:ascii="Courier" w:hAnsi="Courier"/>
-          <w:sz w:val="16"/>
-          <w:szCs w:val="16"/>
-        </w:rPr>
-        <w:t xml:space="preserve"> postgres psql</w:t>
-      </w:r>
-      <w:r>
-        <w:rPr>
-          <w:rFonts w:ascii="Courier" w:hAnsi="Courier"/>
-          <w:sz w:val="16"/>
-          <w:szCs w:val="16"/>
-        </w:rPr>
-        <w:t xml:space="preserve"> -U postgres </w:t>
-      </w:r>
-      <w:r>
-        <w:rPr>
-          <w:rFonts w:ascii="Courier" w:hAnsi="Courier"/>
-          <w:sz w:val="16"/>
-          <w:szCs w:val="16"/>
-        </w:rPr>
-        <w:t>&lt; create-pid-db.sql</w:t>
-      </w:r>
-    </w:p>
-    <w:p>
-      <w:pPr>
-        <w:rPr>
-          <w:rFonts w:ascii="Courier" w:hAnsi="Courier"/>
-          <w:sz w:val="16"/>
-          <w:szCs w:val="16"/>
-        </w:rPr>
-      </w:pPr>
-      <w:r>
-        <w:rPr>
-          <w:rFonts w:ascii="Courier" w:hAnsi="Courier"/>
-          <w:sz w:val="16"/>
-          <w:szCs w:val="16"/>
-        </w:rPr>
-        <w:t>sudo -u</w:t>
-      </w:r>
-      <w:r>
-        <w:rPr>
-          <w:rFonts w:ascii="Courier" w:hAnsi="Courier"/>
-          <w:sz w:val="16"/>
-          <w:szCs w:val="16"/>
-        </w:rPr>
-        <w:t xml:space="preserve"> postgres psql </w:t>
-      </w:r>
-      <w:r>
-        <w:rPr>
-          <w:rFonts w:ascii="Courier" w:hAnsi="Courier"/>
-          <w:sz w:val="16"/>
-          <w:szCs w:val="16"/>
-        </w:rPr>
-        <w:t xml:space="preserve">-U postgres pid_db </w:t>
-      </w:r>
-      <w:r>
-        <w:rPr>
-          <w:rFonts w:ascii="Courier" w:hAnsi="Courier"/>
-          <w:sz w:val="16"/>
-          <w:szCs w:val="16"/>
-        </w:rPr>
-        <w:t>&lt; create-pid-db-tables.sql</w:t>
-      </w:r>
-    </w:p>
-    <w:p>
-      <w:pPr>
-        <w:pStyle w:val="Heading3"/>
-      </w:pPr>
-      <w:r>
-        <w:t>Assigning passwords</w:t>
-      </w:r>
-    </w:p>
-    <w:p>
-      <w:r>
-        <w:t>The admin of this database is set to easy_admin and the users easy_webui and easy_sword get the privileges they need to use this database.  Therefore there is no need to set additional password.</w:t>
-      </w:r>
-    </w:p>
-    <w:p>
-      <w:pPr>
-        <w:pStyle w:val="Heading2"/>
-      </w:pPr>
-      <w:bookmarkStart w:id="47" w:name="_Toc242966470"/>
-      <w:bookmarkStart w:id="48" w:name="_Toc244146234"/>
-      <w:r>
-        <w:t>EASY SOLR Search Index</w:t>
       </w:r>
       <w:bookmarkEnd w:id="47"/>
       <w:bookmarkEnd w:id="48"/>
+    </w:p>
+    <w:p>
+      <w:r>
+        <w:t>EASY assigns a unique persistent identifier (PID) to each submitted dataset.  To keep track of the last assigned PI</w:t>
+      </w:r>
+      <w:r>
+        <w:t xml:space="preserve">D EASY uses a separate database.  </w:t>
+      </w:r>
+    </w:p>
+    <w:p>
+      <w:pPr>
+        <w:pStyle w:val="Heading3"/>
+      </w:pPr>
+      <w:r>
+        <w:t>Creating the database and tables</w:t>
+      </w:r>
+    </w:p>
+    <w:p>
+      <w:r>
+        <w:t>We will now create the database to store this information.  Use the files</w:t>
+      </w:r>
+    </w:p>
+    <w:p/>
+    <w:p>
+      <w:r>
+        <w:t>$EASY_BACKEND/easy-pid-rdb/create-pid-db.sql</w:t>
+      </w:r>
+    </w:p>
+    <w:p>
+      <w:r>
+        <w:t>$EASY_BACKEND/easy-pid-db/create-pid-db-tables.sql</w:t>
+      </w:r>
+    </w:p>
+    <w:p/>
+    <w:p>
+      <w:r>
+        <w:t>and execute the following command:</w:t>
+      </w:r>
+    </w:p>
+    <w:p/>
+    <w:p>
+      <w:pPr>
+        <w:rPr>
+          <w:rFonts w:ascii="Courier" w:hAnsi="Courier"/>
+          <w:sz w:val="16"/>
+          <w:szCs w:val="16"/>
+        </w:rPr>
+      </w:pPr>
+      <w:r>
+        <w:rPr>
+          <w:rFonts w:ascii="Courier" w:hAnsi="Courier"/>
+          <w:sz w:val="16"/>
+          <w:szCs w:val="16"/>
+        </w:rPr>
+        <w:t>sudo -u</w:t>
+      </w:r>
+      <w:r>
+        <w:rPr>
+          <w:rFonts w:ascii="Courier" w:hAnsi="Courier"/>
+          <w:sz w:val="16"/>
+          <w:szCs w:val="16"/>
+        </w:rPr>
+        <w:t xml:space="preserve"> postgres psql</w:t>
+      </w:r>
+      <w:r>
+        <w:rPr>
+          <w:rFonts w:ascii="Courier" w:hAnsi="Courier"/>
+          <w:sz w:val="16"/>
+          <w:szCs w:val="16"/>
+        </w:rPr>
+        <w:t xml:space="preserve"> -U postgres </w:t>
+      </w:r>
+      <w:r>
+        <w:rPr>
+          <w:rFonts w:ascii="Courier" w:hAnsi="Courier"/>
+          <w:sz w:val="16"/>
+          <w:szCs w:val="16"/>
+        </w:rPr>
+        <w:t>&lt; create-pid-db.sql</w:t>
+      </w:r>
+    </w:p>
+    <w:p>
+      <w:pPr>
+        <w:rPr>
+          <w:rFonts w:ascii="Courier" w:hAnsi="Courier"/>
+          <w:sz w:val="16"/>
+          <w:szCs w:val="16"/>
+        </w:rPr>
+      </w:pPr>
+      <w:r>
+        <w:rPr>
+          <w:rFonts w:ascii="Courier" w:hAnsi="Courier"/>
+          <w:sz w:val="16"/>
+          <w:szCs w:val="16"/>
+        </w:rPr>
+        <w:t>sudo -u</w:t>
+      </w:r>
+      <w:r>
+        <w:rPr>
+          <w:rFonts w:ascii="Courier" w:hAnsi="Courier"/>
+          <w:sz w:val="16"/>
+          <w:szCs w:val="16"/>
+        </w:rPr>
+        <w:t xml:space="preserve"> postgres psql </w:t>
+      </w:r>
+      <w:r>
+        <w:rPr>
+          <w:rFonts w:ascii="Courier" w:hAnsi="Courier"/>
+          <w:sz w:val="16"/>
+          <w:szCs w:val="16"/>
+        </w:rPr>
+        <w:t xml:space="preserve">-U postgres pid_db </w:t>
+      </w:r>
+      <w:r>
+        <w:rPr>
+          <w:rFonts w:ascii="Courier" w:hAnsi="Courier"/>
+          <w:sz w:val="16"/>
+          <w:szCs w:val="16"/>
+        </w:rPr>
+        <w:t>&lt; create-pid-db-tables.sql</w:t>
+      </w:r>
+    </w:p>
+    <w:p>
+      <w:pPr>
+        <w:pStyle w:val="Heading3"/>
+      </w:pPr>
+      <w:r>
+        <w:t>Assigning passwords</w:t>
+      </w:r>
+    </w:p>
+    <w:p>
+      <w:r>
+        <w:t>The admin of this database is set to easy_</w:t>
+      </w:r>
+      <w:r>
+        <w:t>db_</w:t>
+      </w:r>
+      <w:r>
+        <w:t>admin and the users easy_webui and easy_sword get the privileges they need to use this database.  Therefore there is no need to set additional password</w:t>
+      </w:r>
+      <w:r>
+        <w:t>s</w:t>
+      </w:r>
+      <w:r>
+        <w:t>.</w:t>
+      </w:r>
+    </w:p>
+    <w:p>
+      <w:pPr>
+        <w:pStyle w:val="Heading2"/>
+      </w:pPr>
+      <w:bookmarkStart w:id="49" w:name="_Toc242966470"/>
+      <w:bookmarkStart w:id="50" w:name="_Toc245348824"/>
+      <w:r>
+        <w:t>EASY SOLR Search Index</w:t>
+      </w:r>
+      <w:bookmarkEnd w:id="49"/>
+      <w:bookmarkEnd w:id="50"/>
     </w:p>
     <w:p>
       <w:pPr>
@@ -6189,7 +6386,7 @@
       </w:r>
     </w:p>
     <w:p>
-      <w:bookmarkStart w:id="49" w:name="_Toc242966471"/>
+      <w:bookmarkStart w:id="51" w:name="_Toc242966471"/>
     </w:p>
     <w:p>
       <w:r>
@@ -6203,32 +6400,32 @@
       <w:r>
         <w:br w:type="column"/>
       </w:r>
-      <w:bookmarkStart w:id="50" w:name="_Toc244146235"/>
+      <w:bookmarkStart w:id="52" w:name="_Toc245348825"/>
       <w:r>
         <w:t xml:space="preserve">EASY </w:t>
       </w:r>
       <w:r>
         <w:t>Frond-end Services</w:t>
-      </w:r>
-      <w:bookmarkEnd w:id="49"/>
-      <w:bookmarkEnd w:id="50"/>
-    </w:p>
-    <w:p>
-      <w:r>
-        <w:t>Now that we have the back-end services up and running, we can deploy the front-end services.</w:t>
-      </w:r>
-    </w:p>
-    <w:p>
-      <w:pPr>
-        <w:pStyle w:val="Heading2"/>
-      </w:pPr>
-      <w:bookmarkStart w:id="51" w:name="_Toc242966472"/>
-      <w:bookmarkStart w:id="52" w:name="_Toc244146236"/>
-      <w:r>
-        <w:t>EASY Web-UI Application</w:t>
       </w:r>
       <w:bookmarkEnd w:id="51"/>
       <w:bookmarkEnd w:id="52"/>
+    </w:p>
+    <w:p>
+      <w:r>
+        <w:t>Now that we have the back-end services up and running, we can deploy the front-end services.</w:t>
+      </w:r>
+    </w:p>
+    <w:p>
+      <w:pPr>
+        <w:pStyle w:val="Heading2"/>
+      </w:pPr>
+      <w:bookmarkStart w:id="53" w:name="_Toc242966472"/>
+      <w:bookmarkStart w:id="54" w:name="_Toc245348826"/>
+      <w:r>
+        <w:t>EASY Web-UI Application</w:t>
+      </w:r>
+      <w:bookmarkEnd w:id="53"/>
+      <w:bookmarkEnd w:id="54"/>
     </w:p>
     <w:p>
       <w:r>
@@ -9997,16 +10194,16 @@
       <w:pPr>
         <w:pStyle w:val="Heading2"/>
       </w:pPr>
-      <w:bookmarkStart w:id="53" w:name="_Toc242966473"/>
-      <w:bookmarkStart w:id="54" w:name="_Toc244146237"/>
+      <w:bookmarkStart w:id="55" w:name="_Toc242966473"/>
+      <w:bookmarkStart w:id="56" w:name="_Toc245348827"/>
       <w:r>
         <w:t>EASY SWORD-based Ingest Service</w:t>
       </w:r>
       <w:r>
         <w:t xml:space="preserve"> (Optional)</w:t>
       </w:r>
-      <w:bookmarkEnd w:id="53"/>
-      <w:bookmarkEnd w:id="54"/>
+      <w:bookmarkEnd w:id="55"/>
+      <w:bookmarkEnd w:id="56"/>
     </w:p>
     <w:p/>
     <w:p>
@@ -10019,8 +10216,8 @@
       <w:pPr>
         <w:pStyle w:val="Heading2"/>
       </w:pPr>
-      <w:bookmarkStart w:id="55" w:name="_Toc244146238"/>
-      <w:bookmarkStart w:id="56" w:name="_Ref244226902"/>
+      <w:bookmarkStart w:id="57" w:name="_Ref244226902"/>
+      <w:bookmarkStart w:id="58" w:name="_Toc245348828"/>
       <w:r>
         <w:t xml:space="preserve">EASY </w:t>
       </w:r>
@@ -10028,17 +10225,29 @@
         <w:t xml:space="preserve">Customized </w:t>
       </w:r>
       <w:r>
-        <w:t>Proai</w:t>
-      </w:r>
-      <w:bookmarkEnd w:id="55"/>
+        <w:t>Pr</w:t>
+      </w:r>
+      <w:r>
+        <w:t>OAI</w:t>
+      </w:r>
       <w:r>
         <w:t xml:space="preserve"> Service</w:t>
       </w:r>
-      <w:bookmarkEnd w:id="56"/>
-    </w:p>
-    <w:p>
-      <w:r>
-        <w:t>EASY can function as a OAI-PMH data provider.  In order for it to do so you need to install the Proai service.  Because of several iss</w:t>
+      <w:bookmarkEnd w:id="57"/>
+      <w:r>
+        <w:t xml:space="preserve"> (Optional)</w:t>
+      </w:r>
+      <w:bookmarkEnd w:id="58"/>
+    </w:p>
+    <w:p>
+      <w:r>
+        <w:t>EASY can function as a OAI-PMH data provider.  In order for it to do so you need to install the Pr</w:t>
+      </w:r>
+      <w:r>
+        <w:t>OAI</w:t>
+      </w:r>
+      <w:r>
+        <w:t xml:space="preserve"> service.  Because of several iss</w:t>
       </w:r>
       <w:r>
         <w:t>ues with the “official” version</w:t>
@@ -10255,7 +10464,13 @@
         <w:pStyle w:val="Heading3"/>
       </w:pPr>
       <w:r>
-        <w:t>Create Proai cache and session directories</w:t>
+        <w:t>Create Pr</w:t>
+      </w:r>
+      <w:r>
+        <w:t>OAI</w:t>
+      </w:r>
+      <w:r>
+        <w:t xml:space="preserve"> cache and session directories</w:t>
       </w:r>
     </w:p>
     <w:p>
@@ -10288,24 +10503,148 @@
       <w:pPr>
         <w:pStyle w:val="Heading3"/>
       </w:pPr>
-      <w:r>
-        <w:t>Create Proai database</w:t>
+      <w:bookmarkStart w:id="59" w:name="_Ref245371116"/>
+      <w:r>
+        <w:t>Create Pr</w:t>
+      </w:r>
+      <w:r>
+        <w:t>OAI</w:t>
+      </w:r>
+      <w:r>
+        <w:t xml:space="preserve"> database</w:t>
+      </w:r>
+      <w:bookmarkEnd w:id="59"/>
+    </w:p>
+    <w:p>
+      <w:r>
+        <w:t>PrOAI uses a relational database to keep track of files in its cache.  The database and the database user must exist before startup, but the tables are created dynamically.  To create the database use the file:</w:t>
       </w:r>
     </w:p>
     <w:p/>
+    <w:p>
+      <w:r>
+        <w:t>$EASY_PROAI_HOME/install/create-proai-db.sql</w:t>
+      </w:r>
+    </w:p>
     <w:p/>
     <w:p>
+      <w:r>
+        <w:t>Execute the following command:</w:t>
+      </w:r>
+    </w:p>
+    <w:p/>
+    <w:p>
+      <w:pPr>
+        <w:rPr>
+          <w:rFonts w:ascii="Courier" w:hAnsi="Courier"/>
+          <w:sz w:val="16"/>
+          <w:szCs w:val="16"/>
+        </w:rPr>
+      </w:pPr>
+      <w:r>
+        <w:rPr>
+          <w:rFonts w:ascii="Courier" w:hAnsi="Courier"/>
+          <w:sz w:val="16"/>
+          <w:szCs w:val="16"/>
+        </w:rPr>
+        <w:t>sudo -u postgres psql &lt; create-proai-db.sql</w:t>
+      </w:r>
+    </w:p>
+    <w:p/>
+    <w:p>
+      <w:r>
+        <w:t>Then set the password of the owner of this database (proai_db_admin):</w:t>
+      </w:r>
+    </w:p>
+    <w:p>
+      <w:pPr>
+        <w:rPr>
+          <w:rFonts w:ascii="Courier" w:hAnsi="Courier"/>
+          <w:sz w:val="16"/>
+          <w:szCs w:val="16"/>
+        </w:rPr>
+      </w:pPr>
+    </w:p>
+    <w:p>
+      <w:pPr>
+        <w:rPr>
+          <w:rFonts w:ascii="Courier" w:hAnsi="Courier"/>
+          <w:sz w:val="16"/>
+          <w:szCs w:val="16"/>
+        </w:rPr>
+      </w:pPr>
+      <w:r>
+        <w:rPr>
+          <w:rFonts w:ascii="Courier" w:hAnsi="Courier"/>
+          <w:sz w:val="16"/>
+          <w:szCs w:val="16"/>
+        </w:rPr>
+        <w:t>sudo -u postgres psql -U postgres</w:t>
+      </w:r>
+    </w:p>
+    <w:p/>
+    <w:p>
+      <w:r>
+        <w:t>and when logged in:</w:t>
+      </w:r>
+    </w:p>
+    <w:p>
+      <w:pPr>
+        <w:rPr>
+          <w:rFonts w:ascii="Courier" w:hAnsi="Courier"/>
+          <w:sz w:val="16"/>
+          <w:szCs w:val="16"/>
+        </w:rPr>
+      </w:pPr>
+    </w:p>
+    <w:p>
+      <w:pPr>
+        <w:rPr>
+          <w:rFonts w:ascii="Courier" w:hAnsi="Courier"/>
+          <w:sz w:val="16"/>
+          <w:szCs w:val="16"/>
+        </w:rPr>
+      </w:pPr>
+      <w:r>
+        <w:rPr>
+          <w:rFonts w:ascii="Courier" w:hAnsi="Courier"/>
+          <w:sz w:val="16"/>
+          <w:szCs w:val="16"/>
+        </w:rPr>
+        <w:t># \password proai_db_admin</w:t>
+      </w:r>
+    </w:p>
+    <w:p/>
+    <w:p>
+      <w:r>
+        <w:t>and provide a safe password when prompted.</w:t>
+      </w:r>
+    </w:p>
+    <w:p>
       <w:pPr>
         <w:pStyle w:val="Heading3"/>
       </w:pPr>
       <w:r>
-        <w:t>Configure EASY Proai service settings</w:t>
-      </w:r>
-    </w:p>
-    <w:p>
-      <w:r>
-        <w:t>Invullen (geen spaties om het password heen!?)</w:t>
-      </w:r>
+        <w:t>Confi</w:t>
+      </w:r>
+      <w:r>
+        <w:t>gure EASY Proai service settings</w:t>
+      </w:r>
+    </w:p>
+    <w:p>
+      <w:pPr>
+        <w:pStyle w:val="ListParagraph"/>
+        <w:ind w:left="0"/>
+      </w:pPr>
+      <w:r>
+        <w:t>Edit the file $EASY_PROAI_HOME/cfg/proai.settings to specify the passwords for the database and Fedora Commons users:</w:t>
+      </w:r>
+    </w:p>
+    <w:p>
+      <w:pPr>
+        <w:pStyle w:val="ListParagraph"/>
+        <w:ind w:left="0"/>
+      </w:pPr>
     </w:p>
     <w:p>
       <w:pPr>
@@ -10318,6 +10657,24 @@
       <w:r>
         <w:t>proai.db.password</w:t>
       </w:r>
+      <w:r>
+        <w:t xml:space="preserve">:  provide the same password as specified in </w:t>
+      </w:r>
+      <w:r>
+        <w:fldChar w:fldCharType="begin"/>
+      </w:r>
+      <w:r>
+        <w:instrText xml:space="preserve"> REF _Ref245371116 \r \h </w:instrText>
+      </w:r>
+      <w:r>
+        <w:fldChar w:fldCharType="separate"/>
+      </w:r>
+      <w:r>
+        <w:t>5.3.5</w:t>
+      </w:r>
+      <w:r>
+        <w:fldChar w:fldCharType="end"/>
+      </w:r>
     </w:p>
     <w:p>
       <w:pPr>
@@ -10330,54 +10687,145 @@
       <w:r>
         <w:t>driver.fedora.pass</w:t>
       </w:r>
+      <w:r>
+        <w:t xml:space="preserve">: provide the password for fedoraAdmin, specified in </w:t>
+      </w:r>
+      <w:r>
+        <w:fldChar w:fldCharType="begin"/>
+      </w:r>
+      <w:r>
+        <w:instrText xml:space="preserve"> REF _Ref245371282 \r \h </w:instrText>
+      </w:r>
+      <w:r>
+        <w:fldChar w:fldCharType="separate"/>
+      </w:r>
+      <w:r>
+        <w:t>4.1.2</w:t>
+      </w:r>
+      <w:r>
+        <w:fldChar w:fldCharType="end"/>
+      </w:r>
     </w:p>
     <w:p>
       <w:pPr>
         <w:pStyle w:val="ListParagraph"/>
-        <w:numPr>
-          <w:ilvl w:val="0"/>
-          <w:numId w:val="14"/>
-        </w:numPr>
-      </w:pPr>
+        <w:ind w:left="0"/>
+      </w:pPr>
+    </w:p>
+    <w:p>
+      <w:pPr>
+        <w:pStyle w:val="ListParagraph"/>
+        <w:ind w:left="0"/>
+      </w:pPr>
+      <w:r>
+        <w:t xml:space="preserve">Be sure to provide the password directly after the equals sign with no spaces around it! </w:t>
+      </w:r>
+    </w:p>
+    <w:p>
+      <w:pPr>
+        <w:pStyle w:val="Heading3"/>
+      </w:pPr>
+      <w:r>
+        <w:t>Configure EASY Pr</w:t>
+      </w:r>
+      <w:r>
+        <w:t>OAI</w:t>
+      </w:r>
+      <w:r>
+        <w:t xml:space="preserve"> logging</w:t>
+      </w:r>
+    </w:p>
+    <w:p>
+      <w:r>
+        <w:t>The logging settings can be specified in $EASY_PROAI_HOME/cfg/logback.xml.  The default settings will write to files in /var/log/easy-proai, so let’s create that directory:</w:t>
+      </w:r>
     </w:p>
     <w:p/>
+    <w:p>
+      <w:pPr>
+        <w:rPr>
+          <w:rFonts w:ascii="Courier" w:hAnsi="Courier"/>
+          <w:sz w:val="16"/>
+          <w:szCs w:val="16"/>
+        </w:rPr>
+      </w:pPr>
+      <w:r>
+        <w:rPr>
+          <w:rFonts w:ascii="Courier" w:hAnsi="Courier"/>
+          <w:sz w:val="16"/>
+          <w:szCs w:val="16"/>
+        </w:rPr>
+        <w:t>sudo mkdir -p /var/log/easy-proai</w:t>
+      </w:r>
+    </w:p>
+    <w:p>
+      <w:pPr>
+        <w:rPr>
+          <w:rFonts w:ascii="Courier" w:hAnsi="Courier"/>
+          <w:sz w:val="16"/>
+          <w:szCs w:val="16"/>
+        </w:rPr>
+      </w:pPr>
+      <w:r>
+        <w:rPr>
+          <w:rFonts w:ascii="Courier" w:hAnsi="Courier"/>
+          <w:sz w:val="16"/>
+          <w:szCs w:val="16"/>
+        </w:rPr>
+        <w:t>sudo chown -R tomcat:tomcat /var/log/easy-proai</w:t>
+      </w:r>
+    </w:p>
+    <w:p>
+      <w:pPr>
+        <w:pStyle w:val="Heading3"/>
+      </w:pPr>
+      <w:r>
+        <w:t>Deploy the Tomcat context container</w:t>
+      </w:r>
+    </w:p>
+    <w:p>
+      <w:r>
+        <w:t>Now we are ready</w:t>
+      </w:r>
+      <w:r>
+        <w:t xml:space="preserve"> to deploy EASY PrOAI to Tomcat.  Go to the directory $EASY_PROAI_HOME/bin and execute the following command:</w:t>
+      </w:r>
+    </w:p>
     <w:p/>
     <w:p>
       <w:pPr>
-        <w:pStyle w:val="Heading3"/>
-      </w:pPr>
-      <w:r>
-        <w:t>Configure EASY Proai logging</w:t>
+        <w:rPr>
+          <w:rFonts w:ascii="Courier" w:hAnsi="Courier"/>
+          <w:sz w:val="16"/>
+          <w:szCs w:val="16"/>
+        </w:rPr>
+      </w:pPr>
+      <w:r>
+        <w:rPr>
+          <w:rFonts w:ascii="Courier" w:hAnsi="Courier"/>
+          <w:sz w:val="16"/>
+          <w:szCs w:val="16"/>
+        </w:rPr>
+        <w:t xml:space="preserve">sudo cp </w:t>
+      </w:r>
+      <w:r>
+        <w:rPr>
+          <w:rFonts w:ascii="Courier" w:hAnsi="Courier"/>
+          <w:sz w:val="16"/>
+          <w:szCs w:val="16"/>
+        </w:rPr>
+        <w:t>oai.xml /etc/tomcat6/Catalina/localhost; tail -f /var/log/tomcat6/catalina.out</w:t>
       </w:r>
     </w:p>
     <w:p/>
+    <w:p>
+      <w:r>
+        <w:t xml:space="preserve">&lt;request OAI-PMH-record of published dataset&gt; </w:t>
+      </w:r>
+      <w:bookmarkStart w:id="60" w:name="_GoBack"/>
+      <w:bookmarkEnd w:id="60"/>
+    </w:p>
     <w:p/>
-    <w:p/>
-    <w:p/>
-    <w:p>
-      <w:pPr>
-        <w:pStyle w:val="Heading3"/>
-      </w:pPr>
-      <w:r>
-        <w:t>Deploy the Tomcat context container</w:t>
-      </w:r>
-    </w:p>
-    <w:p/>
-    <w:p/>
-    <w:p/>
-    <w:p/>
-    <w:p/>
-    <w:p>
-      <w:r>
-        <w:t>TODO: waar zetten we dit neer:  “</w:t>
-      </w:r>
-      <w:r>
-        <w:t>static/oai-pmh.xsl</w:t>
-      </w:r>
-      <w:r>
-        <w:t>” ?</w:t>
-      </w:r>
-    </w:p>
     <w:p/>
     <w:p/>
     <w:p/>
@@ -10447,7 +10895,7 @@
         <w:rStyle w:val="PageNumber"/>
         <w:noProof/>
       </w:rPr>
-      <w:t>2</w:t>
+      <w:t>20</w:t>
     </w:r>
     <w:r>
       <w:rPr>
@@ -15117,7 +15565,7 @@
 </file>
 
 <file path=customXml/itemProps1.xml><?xml version="1.0" encoding="utf-8"?>
-<ds:datastoreItem xmlns:ds="http://schemas.openxmlformats.org/officeDocument/2006/customXml" ds:itemID="{F76322F2-0CA1-D74B-9073-1F3D61FEFD43}">
+<ds:datastoreItem xmlns:ds="http://schemas.openxmlformats.org/officeDocument/2006/customXml" ds:itemID="{A80868E4-F718-2048-8945-C3019E8A6DE6}">
   <ds:schemaRefs>
     <ds:schemaRef ds:uri="http://schemas.openxmlformats.org/officeDocument/2006/bibliography"/>
   </ds:schemaRefs>

</xml_diff>

<commit_message>
Stuk over postgresql uitgebreid met settings voor auto-vacuum, n.a.v. probleem in productie van 20/1/2014.
</commit_message>
<xml_diff>
--- a/src/main/word/EASY Installation Guide.docx
+++ b/src/main/word/EASY Installation Guide.docx
@@ -49,11 +49,21 @@
         <w:pStyle w:val="Title"/>
         <w:jc w:val="center"/>
       </w:pPr>
-      <w:fldSimple w:instr=" DOCPROPERTY \title ">
-        <w:r>
-          <w:t>EASY Installation Guide</w:t>
-        </w:r>
-      </w:fldSimple>
+      <w:r>
+        <w:fldChar w:fldCharType="begin"/>
+      </w:r>
+      <w:r>
+        <w:instrText xml:space="preserve"> DOCPROPERTY \title </w:instrText>
+      </w:r>
+      <w:r>
+        <w:fldChar w:fldCharType="separate"/>
+      </w:r>
+      <w:r>
+        <w:t>EASY Installation Guide</w:t>
+      </w:r>
+      <w:r>
+        <w:fldChar w:fldCharType="end"/>
+      </w:r>
     </w:p>
     <w:p>
       <w:pPr>
@@ -2322,14 +2332,27 @@
       <w:r>
         <w:t xml:space="preserve">Table </w:t>
       </w:r>
-      <w:fldSimple w:instr=" SEQ Table \* ARABIC ">
-        <w:r>
-          <w:rPr>
-            <w:noProof/>
-          </w:rPr>
-          <w:t>1</w:t>
-        </w:r>
-      </w:fldSimple>
+      <w:r>
+        <w:fldChar w:fldCharType="begin"/>
+      </w:r>
+      <w:r>
+        <w:instrText xml:space="preserve"> SEQ Table \* ARABIC </w:instrText>
+      </w:r>
+      <w:r>
+        <w:fldChar w:fldCharType="separate"/>
+      </w:r>
+      <w:r>
+        <w:rPr>
+          <w:noProof/>
+        </w:rPr>
+        <w:t>1</w:t>
+      </w:r>
+      <w:r>
+        <w:rPr>
+          <w:noProof/>
+        </w:rPr>
+        <w:fldChar w:fldCharType="end"/>
+      </w:r>
       <w:r>
         <w:t xml:space="preserve"> Passwords</w:t>
       </w:r>
@@ -3499,6 +3522,520 @@
         <w:pStyle w:val="Heading3"/>
       </w:pPr>
       <w:r>
+        <w:t>Configure auto-vacuum (</w:t>
+      </w:r>
+      <w:r>
+        <w:t>optional</w:t>
+      </w:r>
+      <w:r>
+        <w:t>)</w:t>
+      </w:r>
+    </w:p>
+    <w:p>
+      <w:r>
+        <w:t xml:space="preserve">PostGreSQL by default doesn’t automatically garbage collect deleted rows. A DBA can start a garbage collect session (known as “vacuum”) manually. However, it is also possible to have PostGreSQL do this automatically. </w:t>
+      </w:r>
+    </w:p>
+    <w:p/>
+    <w:p>
+      <w:r>
+        <w:t xml:space="preserve">Open the file /var/lib/pgsql/data/postgresql.conf and change the corresponding lines to look like below: </w:t>
+      </w:r>
+    </w:p>
+    <w:p>
+      <w:pPr>
+        <w:rPr>
+          <w:rFonts w:ascii="Courier" w:hAnsi="Courier"/>
+          <w:sz w:val="16"/>
+          <w:szCs w:val="16"/>
+        </w:rPr>
+      </w:pPr>
+    </w:p>
+    <w:p>
+      <w:pPr>
+        <w:rPr>
+          <w:rFonts w:ascii="Courier" w:hAnsi="Courier"/>
+          <w:b/>
+          <w:sz w:val="16"/>
+          <w:szCs w:val="16"/>
+        </w:rPr>
+      </w:pPr>
+      <w:r>
+        <w:rPr>
+          <w:rFonts w:ascii="Courier" w:hAnsi="Courier"/>
+          <w:b/>
+          <w:sz w:val="16"/>
+          <w:szCs w:val="16"/>
+        </w:rPr>
+        <w:t>stats_start_collector = on</w:t>
+      </w:r>
+      <w:bookmarkStart w:id="28" w:name="_GoBack"/>
+      <w:bookmarkEnd w:id="28"/>
+    </w:p>
+    <w:p>
+      <w:pPr>
+        <w:rPr>
+          <w:rFonts w:ascii="Courier" w:hAnsi="Courier"/>
+          <w:sz w:val="16"/>
+          <w:szCs w:val="16"/>
+        </w:rPr>
+      </w:pPr>
+      <w:r>
+        <w:rPr>
+          <w:rFonts w:ascii="Courier" w:hAnsi="Courier"/>
+          <w:sz w:val="16"/>
+          <w:szCs w:val="16"/>
+        </w:rPr>
+        <w:t>#stats_command_string = off</w:t>
+      </w:r>
+    </w:p>
+    <w:p>
+      <w:pPr>
+        <w:rPr>
+          <w:rFonts w:ascii="Courier" w:hAnsi="Courier"/>
+          <w:sz w:val="16"/>
+          <w:szCs w:val="16"/>
+        </w:rPr>
+      </w:pPr>
+      <w:r>
+        <w:rPr>
+          <w:rFonts w:ascii="Courier" w:hAnsi="Courier"/>
+          <w:sz w:val="16"/>
+          <w:szCs w:val="16"/>
+        </w:rPr>
+        <w:t>#stats_block_level = off</w:t>
+      </w:r>
+    </w:p>
+    <w:p>
+      <w:pPr>
+        <w:rPr>
+          <w:rFonts w:ascii="Courier" w:hAnsi="Courier"/>
+          <w:b/>
+          <w:sz w:val="16"/>
+          <w:szCs w:val="16"/>
+        </w:rPr>
+      </w:pPr>
+      <w:r>
+        <w:rPr>
+          <w:rFonts w:ascii="Courier" w:hAnsi="Courier"/>
+          <w:b/>
+          <w:sz w:val="16"/>
+          <w:szCs w:val="16"/>
+        </w:rPr>
+        <w:t>stats_row_level = on</w:t>
+      </w:r>
+    </w:p>
+    <w:p>
+      <w:pPr>
+        <w:rPr>
+          <w:rFonts w:ascii="Courier" w:hAnsi="Courier"/>
+          <w:sz w:val="16"/>
+          <w:szCs w:val="16"/>
+        </w:rPr>
+      </w:pPr>
+      <w:r>
+        <w:rPr>
+          <w:rFonts w:ascii="Courier" w:hAnsi="Courier"/>
+          <w:sz w:val="16"/>
+          <w:szCs w:val="16"/>
+        </w:rPr>
+        <w:t>#stats_reset_on_server_start = off</w:t>
+      </w:r>
+    </w:p>
+    <w:p>
+      <w:pPr>
+        <w:rPr>
+          <w:rFonts w:ascii="Courier" w:hAnsi="Courier"/>
+          <w:sz w:val="16"/>
+          <w:szCs w:val="16"/>
+        </w:rPr>
+      </w:pPr>
+    </w:p>
+    <w:p>
+      <w:pPr>
+        <w:rPr>
+          <w:rFonts w:ascii="Courier" w:hAnsi="Courier"/>
+          <w:sz w:val="16"/>
+          <w:szCs w:val="16"/>
+        </w:rPr>
+      </w:pPr>
+    </w:p>
+    <w:p>
+      <w:pPr>
+        <w:rPr>
+          <w:rFonts w:ascii="Courier" w:hAnsi="Courier"/>
+          <w:sz w:val="16"/>
+          <w:szCs w:val="16"/>
+        </w:rPr>
+      </w:pPr>
+      <w:r>
+        <w:rPr>
+          <w:rFonts w:ascii="Courier" w:hAnsi="Courier"/>
+          <w:sz w:val="16"/>
+          <w:szCs w:val="16"/>
+        </w:rPr>
+        <w:t>#---------------------------------------------------------------------------</w:t>
+      </w:r>
+    </w:p>
+    <w:p>
+      <w:pPr>
+        <w:rPr>
+          <w:rFonts w:ascii="Courier" w:hAnsi="Courier"/>
+          <w:sz w:val="16"/>
+          <w:szCs w:val="16"/>
+        </w:rPr>
+      </w:pPr>
+      <w:r>
+        <w:rPr>
+          <w:rFonts w:ascii="Courier" w:hAnsi="Courier"/>
+          <w:sz w:val="16"/>
+          <w:szCs w:val="16"/>
+        </w:rPr>
+        <w:t># AUTOVACUUM PARAMETERS</w:t>
+      </w:r>
+    </w:p>
+    <w:p>
+      <w:pPr>
+        <w:rPr>
+          <w:rFonts w:ascii="Courier" w:hAnsi="Courier"/>
+          <w:sz w:val="16"/>
+          <w:szCs w:val="16"/>
+        </w:rPr>
+      </w:pPr>
+      <w:r>
+        <w:rPr>
+          <w:rFonts w:ascii="Courier" w:hAnsi="Courier"/>
+          <w:sz w:val="16"/>
+          <w:szCs w:val="16"/>
+        </w:rPr>
+        <w:t>#---------------------------------------------------------------------------</w:t>
+      </w:r>
+    </w:p>
+    <w:p>
+      <w:pPr>
+        <w:rPr>
+          <w:rFonts w:ascii="Courier" w:hAnsi="Courier"/>
+          <w:sz w:val="16"/>
+          <w:szCs w:val="16"/>
+        </w:rPr>
+      </w:pPr>
+    </w:p>
+    <w:p>
+      <w:pPr>
+        <w:rPr>
+          <w:rFonts w:ascii="Courier" w:hAnsi="Courier"/>
+          <w:b/>
+          <w:sz w:val="16"/>
+          <w:szCs w:val="16"/>
+        </w:rPr>
+      </w:pPr>
+      <w:r>
+        <w:rPr>
+          <w:rFonts w:ascii="Courier" w:hAnsi="Courier"/>
+          <w:b/>
+          <w:sz w:val="16"/>
+          <w:szCs w:val="16"/>
+        </w:rPr>
+        <w:t>autovacuum = on</w:t>
+      </w:r>
+      <w:r>
+        <w:rPr>
+          <w:rFonts w:ascii="Courier" w:hAnsi="Courier"/>
+          <w:b/>
+          <w:sz w:val="16"/>
+          <w:szCs w:val="16"/>
+        </w:rPr>
+        <w:t xml:space="preserve">                       </w:t>
+      </w:r>
+      <w:r>
+        <w:rPr>
+          <w:rFonts w:ascii="Courier" w:hAnsi="Courier"/>
+          <w:b/>
+          <w:sz w:val="16"/>
+          <w:szCs w:val="16"/>
+        </w:rPr>
+        <w:t xml:space="preserve">  </w:t>
+      </w:r>
+      <w:r>
+        <w:rPr>
+          <w:rFonts w:ascii="Courier" w:hAnsi="Courier"/>
+          <w:b/>
+          <w:sz w:val="16"/>
+          <w:szCs w:val="16"/>
+        </w:rPr>
+        <w:t># enable autovacuum subprocess?</w:t>
+      </w:r>
+    </w:p>
+    <w:p>
+      <w:pPr>
+        <w:rPr>
+          <w:rFonts w:ascii="Courier" w:hAnsi="Courier"/>
+          <w:sz w:val="16"/>
+          <w:szCs w:val="16"/>
+        </w:rPr>
+      </w:pPr>
+      <w:r>
+        <w:rPr>
+          <w:rFonts w:ascii="Courier" w:hAnsi="Courier"/>
+          <w:sz w:val="16"/>
+          <w:szCs w:val="16"/>
+        </w:rPr>
+        <w:t>#autovacuum_naptime = 60                # time between autovacuum runs, in secs</w:t>
+      </w:r>
+    </w:p>
+    <w:p>
+      <w:pPr>
+        <w:rPr>
+          <w:rFonts w:ascii="Courier" w:hAnsi="Courier"/>
+          <w:sz w:val="16"/>
+          <w:szCs w:val="16"/>
+        </w:rPr>
+      </w:pPr>
+      <w:r>
+        <w:rPr>
+          <w:rFonts w:ascii="Courier" w:hAnsi="Courier"/>
+          <w:sz w:val="16"/>
+          <w:szCs w:val="16"/>
+        </w:rPr>
+        <w:t>#autovacuum_vacuum_threshold = 1000     # min # of tuple updates before</w:t>
+      </w:r>
+    </w:p>
+    <w:p>
+      <w:pPr>
+        <w:rPr>
+          <w:rFonts w:ascii="Courier" w:hAnsi="Courier"/>
+          <w:sz w:val="16"/>
+          <w:szCs w:val="16"/>
+        </w:rPr>
+      </w:pPr>
+      <w:r>
+        <w:rPr>
+          <w:rFonts w:ascii="Courier" w:hAnsi="Courier"/>
+          <w:sz w:val="16"/>
+          <w:szCs w:val="16"/>
+        </w:rPr>
+        <w:t xml:space="preserve">                                        # vacuum</w:t>
+      </w:r>
+    </w:p>
+    <w:p>
+      <w:pPr>
+        <w:rPr>
+          <w:rFonts w:ascii="Courier" w:hAnsi="Courier"/>
+          <w:sz w:val="16"/>
+          <w:szCs w:val="16"/>
+        </w:rPr>
+      </w:pPr>
+      <w:r>
+        <w:rPr>
+          <w:rFonts w:ascii="Courier" w:hAnsi="Courier"/>
+          <w:sz w:val="16"/>
+          <w:szCs w:val="16"/>
+        </w:rPr>
+        <w:t>#autovacuum_analyze_threshold = 500     # min # of tuple updates before</w:t>
+      </w:r>
+    </w:p>
+    <w:p>
+      <w:pPr>
+        <w:rPr>
+          <w:rFonts w:ascii="Courier" w:hAnsi="Courier"/>
+          <w:sz w:val="16"/>
+          <w:szCs w:val="16"/>
+        </w:rPr>
+      </w:pPr>
+      <w:r>
+        <w:rPr>
+          <w:rFonts w:ascii="Courier" w:hAnsi="Courier"/>
+          <w:sz w:val="16"/>
+          <w:szCs w:val="16"/>
+        </w:rPr>
+        <w:t xml:space="preserve">                                        # analyze</w:t>
+      </w:r>
+    </w:p>
+    <w:p>
+      <w:pPr>
+        <w:rPr>
+          <w:rFonts w:ascii="Courier" w:hAnsi="Courier"/>
+          <w:sz w:val="16"/>
+          <w:szCs w:val="16"/>
+        </w:rPr>
+      </w:pPr>
+      <w:r>
+        <w:rPr>
+          <w:rFonts w:ascii="Courier" w:hAnsi="Courier"/>
+          <w:sz w:val="16"/>
+          <w:szCs w:val="16"/>
+        </w:rPr>
+        <w:t>#autovacuum_vacuum_scale_factor = 0.4   # fraction of rel size before</w:t>
+      </w:r>
+    </w:p>
+    <w:p>
+      <w:pPr>
+        <w:rPr>
+          <w:rFonts w:ascii="Courier" w:hAnsi="Courier"/>
+          <w:sz w:val="16"/>
+          <w:szCs w:val="16"/>
+        </w:rPr>
+      </w:pPr>
+      <w:r>
+        <w:rPr>
+          <w:rFonts w:ascii="Courier" w:hAnsi="Courier"/>
+          <w:sz w:val="16"/>
+          <w:szCs w:val="16"/>
+        </w:rPr>
+        <w:t xml:space="preserve">                                        # vacuum</w:t>
+      </w:r>
+    </w:p>
+    <w:p>
+      <w:pPr>
+        <w:rPr>
+          <w:rFonts w:ascii="Courier" w:hAnsi="Courier"/>
+          <w:sz w:val="16"/>
+          <w:szCs w:val="16"/>
+        </w:rPr>
+      </w:pPr>
+      <w:r>
+        <w:rPr>
+          <w:rFonts w:ascii="Courier" w:hAnsi="Courier"/>
+          <w:sz w:val="16"/>
+          <w:szCs w:val="16"/>
+        </w:rPr>
+        <w:t>#autovacuum_analyze_scale_factor = 0.2  # fraction of rel size before</w:t>
+      </w:r>
+    </w:p>
+    <w:p>
+      <w:pPr>
+        <w:rPr>
+          <w:rFonts w:ascii="Courier" w:hAnsi="Courier"/>
+          <w:sz w:val="16"/>
+          <w:szCs w:val="16"/>
+        </w:rPr>
+      </w:pPr>
+      <w:r>
+        <w:rPr>
+          <w:rFonts w:ascii="Courier" w:hAnsi="Courier"/>
+          <w:sz w:val="16"/>
+          <w:szCs w:val="16"/>
+        </w:rPr>
+        <w:t xml:space="preserve">                                        # analyze</w:t>
+      </w:r>
+    </w:p>
+    <w:p>
+      <w:pPr>
+        <w:rPr>
+          <w:rFonts w:ascii="Courier" w:hAnsi="Courier"/>
+          <w:sz w:val="16"/>
+          <w:szCs w:val="16"/>
+        </w:rPr>
+      </w:pPr>
+      <w:r>
+        <w:rPr>
+          <w:rFonts w:ascii="Courier" w:hAnsi="Courier"/>
+          <w:sz w:val="16"/>
+          <w:szCs w:val="16"/>
+        </w:rPr>
+        <w:t>#autovacuum_vacuum_cost_delay = -1      # default vacuum cost delay for</w:t>
+      </w:r>
+    </w:p>
+    <w:p>
+      <w:pPr>
+        <w:rPr>
+          <w:rFonts w:ascii="Courier" w:hAnsi="Courier"/>
+          <w:sz w:val="16"/>
+          <w:szCs w:val="16"/>
+        </w:rPr>
+      </w:pPr>
+      <w:r>
+        <w:rPr>
+          <w:rFonts w:ascii="Courier" w:hAnsi="Courier"/>
+          <w:sz w:val="16"/>
+          <w:szCs w:val="16"/>
+        </w:rPr>
+        <w:t xml:space="preserve">                                        # autovac, -1 means use</w:t>
+      </w:r>
+    </w:p>
+    <w:p>
+      <w:pPr>
+        <w:rPr>
+          <w:rFonts w:ascii="Courier" w:hAnsi="Courier"/>
+          <w:sz w:val="16"/>
+          <w:szCs w:val="16"/>
+        </w:rPr>
+      </w:pPr>
+      <w:r>
+        <w:rPr>
+          <w:rFonts w:ascii="Courier" w:hAnsi="Courier"/>
+          <w:sz w:val="16"/>
+          <w:szCs w:val="16"/>
+        </w:rPr>
+        <w:t xml:space="preserve">                                        # vacuum_cost_delay</w:t>
+      </w:r>
+    </w:p>
+    <w:p>
+      <w:pPr>
+        <w:rPr>
+          <w:rFonts w:ascii="Courier" w:hAnsi="Courier"/>
+          <w:sz w:val="16"/>
+          <w:szCs w:val="16"/>
+        </w:rPr>
+      </w:pPr>
+      <w:r>
+        <w:rPr>
+          <w:rFonts w:ascii="Courier" w:hAnsi="Courier"/>
+          <w:sz w:val="16"/>
+          <w:szCs w:val="16"/>
+        </w:rPr>
+        <w:t>#autovacuum_vacuum_cost_limit = -1      # default vacuum cost limit for</w:t>
+      </w:r>
+    </w:p>
+    <w:p>
+      <w:pPr>
+        <w:rPr>
+          <w:rFonts w:ascii="Courier" w:hAnsi="Courier"/>
+          <w:sz w:val="16"/>
+          <w:szCs w:val="16"/>
+        </w:rPr>
+      </w:pPr>
+      <w:r>
+        <w:rPr>
+          <w:rFonts w:ascii="Courier" w:hAnsi="Courier"/>
+          <w:sz w:val="16"/>
+          <w:szCs w:val="16"/>
+        </w:rPr>
+        <w:t xml:space="preserve">                                        # autovac, -1 means use</w:t>
+      </w:r>
+    </w:p>
+    <w:p>
+      <w:pPr>
+        <w:rPr>
+          <w:rFonts w:ascii="Courier" w:hAnsi="Courier"/>
+          <w:sz w:val="16"/>
+          <w:szCs w:val="16"/>
+        </w:rPr>
+      </w:pPr>
+      <w:r>
+        <w:rPr>
+          <w:rFonts w:ascii="Courier" w:hAnsi="Courier"/>
+          <w:sz w:val="16"/>
+          <w:szCs w:val="16"/>
+        </w:rPr>
+        <w:t xml:space="preserve">                                        # vacuum_cost_limit</w:t>
+      </w:r>
+    </w:p>
+    <w:p>
+      <w:pPr>
+        <w:rPr>
+          <w:rFonts w:ascii="Courier" w:hAnsi="Courier"/>
+          <w:sz w:val="16"/>
+          <w:szCs w:val="16"/>
+        </w:rPr>
+      </w:pPr>
+    </w:p>
+    <w:p/>
+    <w:p>
+      <w:pPr>
+        <w:pStyle w:val="Heading3"/>
+      </w:pPr>
+      <w:r>
         <w:t>Configure database to accept user/password credentials</w:t>
       </w:r>
     </w:p>
@@ -3724,7 +4261,7 @@
       <w:pPr>
         <w:pStyle w:val="Heading3"/>
       </w:pPr>
-      <w:bookmarkStart w:id="28" w:name="_Toc242966461"/>
+      <w:bookmarkStart w:id="29" w:name="_Toc242966461"/>
       <w:r>
         <w:t xml:space="preserve">Start the </w:t>
       </w:r>
@@ -3819,15 +4356,15 @@
       <w:pPr>
         <w:pStyle w:val="Heading2"/>
       </w:pPr>
-      <w:bookmarkStart w:id="29" w:name="_Toc245348818"/>
+      <w:bookmarkStart w:id="30" w:name="_Toc245348818"/>
       <w:r>
         <w:t>OpenLDAP</w:t>
       </w:r>
-      <w:bookmarkEnd w:id="28"/>
+      <w:bookmarkEnd w:id="29"/>
       <w:r>
         <w:t xml:space="preserve"> 2.4</w:t>
       </w:r>
-      <w:bookmarkEnd w:id="29"/>
+      <w:bookmarkEnd w:id="30"/>
     </w:p>
     <w:p>
       <w:pPr>
@@ -3878,7 +4415,7 @@
       <w:pPr>
         <w:pStyle w:val="Heading3"/>
       </w:pPr>
-      <w:bookmarkStart w:id="30" w:name="_Toc242966462"/>
+      <w:bookmarkStart w:id="31" w:name="_Toc242966462"/>
       <w:r>
         <w:t>Remove the “default” database (optional)</w:t>
       </w:r>
@@ -3986,12 +4523,12 @@
       <w:pPr>
         <w:pStyle w:val="Heading1"/>
       </w:pPr>
-      <w:bookmarkStart w:id="31" w:name="_Toc245348819"/>
+      <w:bookmarkStart w:id="32" w:name="_Toc245348819"/>
       <w:r>
         <w:t>EASY Back-end Services</w:t>
       </w:r>
-      <w:bookmarkEnd w:id="30"/>
       <w:bookmarkEnd w:id="31"/>
+      <w:bookmarkEnd w:id="32"/>
     </w:p>
     <w:p>
       <w:r>
@@ -4018,13 +4555,13 @@
           <w:numId w:val="10"/>
         </w:numPr>
       </w:pPr>
-      <w:bookmarkStart w:id="32" w:name="_Toc242966463"/>
-      <w:bookmarkStart w:id="33" w:name="_Toc245348820"/>
+      <w:bookmarkStart w:id="33" w:name="_Toc242966463"/>
+      <w:bookmarkStart w:id="34" w:name="_Toc245348820"/>
       <w:r>
         <w:t>EASY Fedora Commons Repository</w:t>
       </w:r>
-      <w:bookmarkEnd w:id="32"/>
       <w:bookmarkEnd w:id="33"/>
+      <w:bookmarkEnd w:id="34"/>
     </w:p>
     <w:p>
       <w:r>
@@ -4056,15 +4593,15 @@
       <w:pPr>
         <w:pStyle w:val="Heading3"/>
       </w:pPr>
-      <w:bookmarkStart w:id="34" w:name="_Toc242966464"/>
-      <w:bookmarkStart w:id="35" w:name="_Ref243278238"/>
-      <w:bookmarkStart w:id="36" w:name="_Ref243278284"/>
+      <w:bookmarkStart w:id="35" w:name="_Toc242966464"/>
+      <w:bookmarkStart w:id="36" w:name="_Ref243278238"/>
+      <w:bookmarkStart w:id="37" w:name="_Ref243278284"/>
       <w:r>
         <w:t>Create a database for Fedora Commons in PostGreSQL</w:t>
       </w:r>
-      <w:bookmarkEnd w:id="34"/>
       <w:bookmarkEnd w:id="35"/>
       <w:bookmarkEnd w:id="36"/>
+      <w:bookmarkEnd w:id="37"/>
     </w:p>
     <w:p>
       <w:r>
@@ -4160,7 +4697,7 @@
       </w:r>
     </w:p>
     <w:p>
-      <w:bookmarkStart w:id="37" w:name="_Toc242966465"/>
+      <w:bookmarkStart w:id="38" w:name="_Toc242966465"/>
     </w:p>
     <w:p>
       <w:r>
@@ -4189,136 +4726,136 @@
       <w:pPr>
         <w:pStyle w:val="Heading3"/>
       </w:pPr>
-      <w:bookmarkStart w:id="38" w:name="_Ref245371282"/>
+      <w:bookmarkStart w:id="39" w:name="_Ref245371282"/>
       <w:r>
         <w:t>Set the fedora_db_admin password</w:t>
       </w:r>
+      <w:bookmarkEnd w:id="39"/>
+    </w:p>
+    <w:p>
+      <w:r>
+        <w:t>Set the password of the fedora_db_admin</w:t>
+      </w:r>
+      <w:r>
+        <w:rPr>
+          <w:rStyle w:val="FootnoteReference"/>
+        </w:rPr>
+        <w:footnoteReference w:id="3"/>
+      </w:r>
+      <w:r>
+        <w:t xml:space="preserve"> postgres user:</w:t>
+      </w:r>
+    </w:p>
+    <w:p/>
+    <w:p>
+      <w:r>
+        <w:rPr>
+          <w:rFonts w:ascii="Courier" w:hAnsi="Courier"/>
+          <w:sz w:val="16"/>
+          <w:szCs w:val="16"/>
+        </w:rPr>
+        <w:t>sudo -u postgres psql -U postgres</w:t>
+      </w:r>
+    </w:p>
+    <w:p/>
+    <w:p>
+      <w:r>
+        <w:t>And then in postgres:</w:t>
+      </w:r>
+    </w:p>
+    <w:p/>
+    <w:p>
+      <w:r>
+        <w:rPr>
+          <w:rFonts w:ascii="Courier" w:hAnsi="Courier"/>
+          <w:sz w:val="16"/>
+          <w:szCs w:val="16"/>
+        </w:rPr>
+        <w:t>\password fedora_db_admin</w:t>
+      </w:r>
+    </w:p>
+    <w:p/>
+    <w:p>
+      <w:r>
+        <w:t xml:space="preserve">and </w:t>
+      </w:r>
+      <w:r>
+        <w:t xml:space="preserve">fill in password:fedora_db_admin from </w:t>
+      </w:r>
+      <w:r>
+        <w:fldChar w:fldCharType="begin"/>
+      </w:r>
+      <w:r>
+        <w:instrText xml:space="preserve"> REF _Ref246143913 \h </w:instrText>
+      </w:r>
+      <w:r>
+        <w:fldChar w:fldCharType="separate"/>
+      </w:r>
+      <w:r>
+        <w:t xml:space="preserve">Table </w:t>
+      </w:r>
+      <w:r>
+        <w:rPr>
+          <w:noProof/>
+        </w:rPr>
+        <w:t>1</w:t>
+      </w:r>
+      <w:r>
+        <w:t xml:space="preserve"> Passwords</w:t>
+      </w:r>
+      <w:r>
+        <w:fldChar w:fldCharType="end"/>
+      </w:r>
+      <w:r>
+        <w:t>.</w:t>
+      </w:r>
+    </w:p>
+    <w:p>
+      <w:pPr>
+        <w:pStyle w:val="Heading3"/>
+      </w:pPr>
+      <w:r>
+        <w:t>Set the FEDORA_HOME environment variable</w:t>
+      </w:r>
+    </w:p>
+    <w:p>
+      <w:r>
+        <w:t>Copy the file $EASY_BACKEND/</w:t>
+      </w:r>
+      <w:r>
+        <w:t>easy-fedora-commons-repository</w:t>
+      </w:r>
+      <w:r>
+        <w:t xml:space="preserve">/fedora.sh to /etc/profile.d </w:t>
+      </w:r>
+    </w:p>
+    <w:p/>
+    <w:p>
+      <w:r>
+        <w:rPr>
+          <w:rFonts w:ascii="Courier" w:hAnsi="Courier"/>
+          <w:sz w:val="16"/>
+          <w:szCs w:val="16"/>
+        </w:rPr>
+        <w:t>sudo cp fedora.sh /etc/profile.d</w:t>
+      </w:r>
+    </w:p>
+    <w:p/>
+    <w:p>
+      <w:r>
+        <w:t>and log off and on again.  The FEDORA_HOME environment variable should now point to /opt/fedora.</w:t>
+      </w:r>
+    </w:p>
+    <w:p>
+      <w:pPr>
+        <w:pStyle w:val="Heading3"/>
+      </w:pPr>
+      <w:bookmarkStart w:id="40" w:name="_Ref243278300"/>
+      <w:r>
+        <w:t>Run the Fedora Commons installer</w:t>
+      </w:r>
       <w:bookmarkEnd w:id="38"/>
-    </w:p>
-    <w:p>
-      <w:r>
-        <w:t>Set the password of the fedora_db_admin</w:t>
-      </w:r>
-      <w:r>
-        <w:rPr>
-          <w:rStyle w:val="FootnoteReference"/>
-        </w:rPr>
-        <w:footnoteReference w:id="3"/>
-      </w:r>
-      <w:r>
-        <w:t xml:space="preserve"> postgres user:</w:t>
-      </w:r>
-    </w:p>
-    <w:p/>
-    <w:p>
-      <w:r>
-        <w:rPr>
-          <w:rFonts w:ascii="Courier" w:hAnsi="Courier"/>
-          <w:sz w:val="16"/>
-          <w:szCs w:val="16"/>
-        </w:rPr>
-        <w:t>sudo -u postgres psql -U postgres</w:t>
-      </w:r>
-    </w:p>
-    <w:p/>
-    <w:p>
-      <w:r>
-        <w:t>And then in postgres:</w:t>
-      </w:r>
-    </w:p>
-    <w:p/>
-    <w:p>
-      <w:r>
-        <w:rPr>
-          <w:rFonts w:ascii="Courier" w:hAnsi="Courier"/>
-          <w:sz w:val="16"/>
-          <w:szCs w:val="16"/>
-        </w:rPr>
-        <w:t>\password fedora_db_admin</w:t>
-      </w:r>
-    </w:p>
-    <w:p/>
-    <w:p>
-      <w:r>
-        <w:t xml:space="preserve">and </w:t>
-      </w:r>
-      <w:r>
-        <w:t xml:space="preserve">fill in password:fedora_db_admin from </w:t>
-      </w:r>
-      <w:r>
-        <w:fldChar w:fldCharType="begin"/>
-      </w:r>
-      <w:r>
-        <w:instrText xml:space="preserve"> REF _Ref246143913 \h </w:instrText>
-      </w:r>
-      <w:r>
-        <w:fldChar w:fldCharType="separate"/>
-      </w:r>
-      <w:r>
-        <w:t xml:space="preserve">Table </w:t>
-      </w:r>
-      <w:r>
-        <w:rPr>
-          <w:noProof/>
-        </w:rPr>
-        <w:t>1</w:t>
-      </w:r>
-      <w:r>
-        <w:t xml:space="preserve"> Passwords</w:t>
-      </w:r>
-      <w:r>
-        <w:fldChar w:fldCharType="end"/>
-      </w:r>
-      <w:r>
-        <w:t>.</w:t>
-      </w:r>
-    </w:p>
-    <w:p>
-      <w:pPr>
-        <w:pStyle w:val="Heading3"/>
-      </w:pPr>
-      <w:r>
-        <w:t>Set the FEDORA_HOME environment variable</w:t>
-      </w:r>
-    </w:p>
-    <w:p>
-      <w:r>
-        <w:t>Copy the file $EASY_BACKEND/</w:t>
-      </w:r>
-      <w:r>
-        <w:t>easy-fedora-commons-repository</w:t>
-      </w:r>
-      <w:r>
-        <w:t xml:space="preserve">/fedora.sh to /etc/profile.d </w:t>
-      </w:r>
-    </w:p>
-    <w:p/>
-    <w:p>
-      <w:r>
-        <w:rPr>
-          <w:rFonts w:ascii="Courier" w:hAnsi="Courier"/>
-          <w:sz w:val="16"/>
-          <w:szCs w:val="16"/>
-        </w:rPr>
-        <w:t>sudo cp fedora.sh /etc/profile.d</w:t>
-      </w:r>
-    </w:p>
-    <w:p/>
-    <w:p>
-      <w:r>
-        <w:t>and log off and on again.  The FEDORA_HOME environment variable should now point to /opt/fedora.</w:t>
-      </w:r>
-    </w:p>
-    <w:p>
-      <w:pPr>
-        <w:pStyle w:val="Heading3"/>
-      </w:pPr>
-      <w:bookmarkStart w:id="39" w:name="_Ref243278300"/>
-      <w:r>
-        <w:t>Run the Fedora Commons installer</w:t>
-      </w:r>
-      <w:bookmarkEnd w:id="37"/>
-      <w:bookmarkEnd w:id="39"/>
+      <w:bookmarkEnd w:id="40"/>
     </w:p>
     <w:p>
       <w:r>
@@ -4412,7 +4949,7 @@
       </w:r>
     </w:p>
     <w:p>
-      <w:bookmarkStart w:id="40" w:name="_Toc242966466"/>
+      <w:bookmarkStart w:id="41" w:name="_Toc242966466"/>
     </w:p>
     <w:p>
       <w:r>
@@ -4768,19 +5305,7 @@
     <w:p/>
     <w:p>
       <w:r>
-        <w:t xml:space="preserve">Edit the files </w:t>
-      </w:r>
-      <w:r>
-        <w:t>$FEDORA_HOME/server/config/fedora-users.xml</w:t>
-      </w:r>
-      <w:r>
-        <w:t xml:space="preserve"> and </w:t>
-      </w:r>
-      <w:r>
-        <w:t>$FEDORA_HOM</w:t>
-      </w:r>
-      <w:r>
-        <w:t xml:space="preserve">E/server/config/beSecurity.xml to assign the same password from </w:t>
+        <w:t xml:space="preserve">Edit the files $FEDORA_HOME/server/config/fedora-users.xml and $FEDORA_HOME/server/config/beSecurity.xml to assign the same password from </w:t>
       </w:r>
       <w:r>
         <w:fldChar w:fldCharType="begin"/>
@@ -5020,7 +5545,7 @@
       <w:r>
         <w:t>Add the basic EASY digital objects</w:t>
       </w:r>
-      <w:bookmarkEnd w:id="40"/>
+      <w:bookmarkEnd w:id="41"/>
     </w:p>
     <w:p>
       <w:r>
@@ -5211,7 +5736,7 @@
           <w:i/>
         </w:rPr>
       </w:pPr>
-      <w:bookmarkStart w:id="41" w:name="_Toc242966467"/>
+      <w:bookmarkStart w:id="42" w:name="_Toc242966467"/>
     </w:p>
     <w:p>
       <w:pPr>
@@ -5254,10 +5779,7 @@
         <w:t>easy-fedora-commons-repository</w:t>
       </w:r>
       <w:r>
-        <w:t>/</w:t>
-      </w:r>
-      <w:r>
-        <w:t>oai-pmh</w:t>
+        <w:t>/oai-pmh</w:t>
       </w:r>
     </w:p>
     <w:p/>
@@ -5289,28 +5811,18 @@
           <w:sz w:val="16"/>
           <w:szCs w:val="16"/>
         </w:rPr>
-        <w:t xml:space="preserve">sudo </w:t>
-      </w:r>
-      <w:r>
-        <w:rPr>
-          <w:rFonts w:ascii="Courier" w:hAnsi="Courier"/>
-          <w:sz w:val="16"/>
-          <w:szCs w:val="16"/>
-        </w:rPr>
-        <w:t>./add-oai-pmh-support.sh &lt;password:fedoraAdmin&gt;</w:t>
-      </w:r>
-      <w:bookmarkStart w:id="42" w:name="_GoBack"/>
+        <w:t>sudo ./add-oai-pmh-support.sh &lt;password:fedoraAdmin&gt;</w:t>
+      </w:r>
+    </w:p>
+    <w:p>
+      <w:pPr>
+        <w:pStyle w:val="Heading2"/>
+      </w:pPr>
+      <w:bookmarkStart w:id="43" w:name="_Toc245348821"/>
+      <w:r>
+        <w:t>EASY LDAP Directory</w:t>
+      </w:r>
       <w:bookmarkEnd w:id="42"/>
-    </w:p>
-    <w:p>
-      <w:pPr>
-        <w:pStyle w:val="Heading2"/>
-      </w:pPr>
-      <w:bookmarkStart w:id="43" w:name="_Toc245348821"/>
-      <w:r>
-        <w:t>EASY LDAP Directory</w:t>
-      </w:r>
-      <w:bookmarkEnd w:id="41"/>
       <w:bookmarkEnd w:id="43"/>
       <w:r>
         <w:t xml:space="preserve"> </w:t>
@@ -10399,11 +10911,21 @@
       <w:r>
         <w:t>easy-webui-</w:t>
       </w:r>
-      <w:fldSimple w:instr=" DOCPROPERTY version \* MERGEFORMAT ">
-        <w:r>
-          <w:t>2.8</w:t>
-        </w:r>
-      </w:fldSimple>
+      <w:r>
+        <w:fldChar w:fldCharType="begin"/>
+      </w:r>
+      <w:r>
+        <w:instrText xml:space="preserve"> DOCPROPERTY version \* MERGEFORMAT </w:instrText>
+      </w:r>
+      <w:r>
+        <w:fldChar w:fldCharType="separate"/>
+      </w:r>
+      <w:r>
+        <w:t>2.8</w:t>
+      </w:r>
+      <w:r>
+        <w:fldChar w:fldCharType="end"/>
+      </w:r>
       <w:r>
         <w:t>.tar.gz</w:t>
       </w:r>
@@ -11190,7 +11712,7 @@
         <w:rStyle w:val="PageNumber"/>
         <w:noProof/>
       </w:rPr>
-      <w:t>14</w:t>
+      <w:t>10</w:t>
     </w:r>
     <w:r>
       <w:rPr>
@@ -14003,6 +14525,7 @@
   <w:style w:type="character" w:default="1" w:styleId="DefaultParagraphFont">
     <w:name w:val="Default Paragraph Font"/>
     <w:uiPriority w:val="1"/>
+    <w:semiHidden/>
     <w:unhideWhenUsed/>
   </w:style>
   <w:style w:type="table" w:default="1" w:styleId="TableNormal">
@@ -15048,6 +15571,7 @@
   <w:style w:type="character" w:default="1" w:styleId="DefaultParagraphFont">
     <w:name w:val="Default Paragraph Font"/>
     <w:uiPriority w:val="1"/>
+    <w:semiHidden/>
     <w:unhideWhenUsed/>
   </w:style>
   <w:style w:type="table" w:default="1" w:styleId="TableNormal">
@@ -16014,7 +16538,7 @@
 </file>
 
 <file path=customXml/itemProps1.xml><?xml version="1.0" encoding="utf-8"?>
-<ds:datastoreItem xmlns:ds="http://schemas.openxmlformats.org/officeDocument/2006/customXml" ds:itemID="{BA80A5BC-D75D-9147-B1E3-0032BC89DA82}">
+<ds:datastoreItem xmlns:ds="http://schemas.openxmlformats.org/officeDocument/2006/customXml" ds:itemID="{7444E0C0-B1AC-AD46-899D-16B41629485A}">
   <ds:schemaRefs>
     <ds:schemaRef ds:uri="http://schemas.openxmlformats.org/officeDocument/2006/bibliography"/>
   </ds:schemaRefs>

</xml_diff>